<commit_message>
En carpeta recursos: se agrega diagrama de procesos y se ordena collecion de postman
</commit_message>
<xml_diff>
--- a/src/main/resources/Grupo 10.docx
+++ b/src/main/resources/Grupo 10.docx
@@ -1,6 +1,6 @@
 
 <file path=word/document.xml><?xml version="1.0" encoding="utf-8"?>
-<w:document xmlns:wpc="http://schemas.microsoft.com/office/word/2010/wordprocessingCanvas" xmlns:cx="http://schemas.microsoft.com/office/drawing/2014/chartex" xmlns:cx1="http://schemas.microsoft.com/office/drawing/2015/9/8/chartex" xmlns:cx2="http://schemas.microsoft.com/office/drawing/2015/10/21/chartex" xmlns:cx3="http://schemas.microsoft.com/office/drawing/2016/5/9/chartex" xmlns:cx4="http://schemas.microsoft.com/office/drawing/2016/5/10/chartex" xmlns:cx5="http://schemas.microsoft.com/office/drawing/2016/5/11/chartex" xmlns:cx6="http://schemas.microsoft.com/office/drawing/2016/5/12/chartex" xmlns:cx7="http://schemas.microsoft.com/office/drawing/2016/5/13/chartex" xmlns:cx8="http://schemas.microsoft.com/office/drawing/2016/5/14/chartex" xmlns:mc="http://schemas.openxmlformats.org/markup-compatibility/2006" xmlns:aink="http://schemas.microsoft.com/office/drawing/2016/ink" xmlns:am3d="http://schemas.microsoft.com/office/drawing/2017/model3d" xmlns:o="urn:schemas-microsoft-com:office:office" xmlns:r="http://schemas.openxmlformats.org/officeDocument/2006/relationships" xmlns:m="http://schemas.openxmlformats.org/officeDocument/2006/math" xmlns:v="urn:schemas-microsoft-com:vml" xmlns:wp14="http://schemas.microsoft.com/office/word/2010/wordprocessingDrawing" xmlns:wp="http://schemas.openxmlformats.org/drawingml/2006/wordprocessingDrawing" xmlns:w10="urn:schemas-microsoft-com:office:word" xmlns:w="http://schemas.openxmlformats.org/wordprocessingml/2006/main" xmlns:w14="http://schemas.microsoft.com/office/word/2010/wordml" xmlns:w15="http://schemas.microsoft.com/office/word/2012/wordml" xmlns:w16cex="http://schemas.microsoft.com/office/word/2018/wordml/cex" xmlns:w16cid="http://schemas.microsoft.com/office/word/2016/wordml/cid" xmlns:w16="http://schemas.microsoft.com/office/word/2018/wordml" xmlns:w16sdtdh="http://schemas.microsoft.com/office/word/2020/wordml/sdtdatahash" xmlns:w16se="http://schemas.microsoft.com/office/word/2015/wordml/symex" xmlns:wpg="http://schemas.microsoft.com/office/word/2010/wordprocessingGroup" xmlns:wpi="http://schemas.microsoft.com/office/word/2010/wordprocessingInk" xmlns:wne="http://schemas.microsoft.com/office/word/2006/wordml" xmlns:wps="http://schemas.microsoft.com/office/word/2010/wordprocessingShape" mc:Ignorable="w14 w15 w16se w16cid w16 w16cex w16sdtdh wp14">
+<w:document xmlns:wpc="http://schemas.microsoft.com/office/word/2010/wordprocessingCanvas" xmlns:cx="http://schemas.microsoft.com/office/drawing/2014/chartex" xmlns:cx1="http://schemas.microsoft.com/office/drawing/2015/9/8/chartex" xmlns:cx2="http://schemas.microsoft.com/office/drawing/2015/10/21/chartex" xmlns:cx3="http://schemas.microsoft.com/office/drawing/2016/5/9/chartex" xmlns:cx4="http://schemas.microsoft.com/office/drawing/2016/5/10/chartex" xmlns:cx5="http://schemas.microsoft.com/office/drawing/2016/5/11/chartex" xmlns:cx6="http://schemas.microsoft.com/office/drawing/2016/5/12/chartex" xmlns:cx7="http://schemas.microsoft.com/office/drawing/2016/5/13/chartex" xmlns:cx8="http://schemas.microsoft.com/office/drawing/2016/5/14/chartex" xmlns:mc="http://schemas.openxmlformats.org/markup-compatibility/2006" xmlns:aink="http://schemas.microsoft.com/office/drawing/2016/ink" xmlns:am3d="http://schemas.microsoft.com/office/drawing/2017/model3d" xmlns:o="urn:schemas-microsoft-com:office:office" xmlns:oel="http://schemas.microsoft.com/office/2019/extlst" xmlns:r="http://schemas.openxmlformats.org/officeDocument/2006/relationships" xmlns:m="http://schemas.openxmlformats.org/officeDocument/2006/math" xmlns:v="urn:schemas-microsoft-com:vml" xmlns:wp14="http://schemas.microsoft.com/office/word/2010/wordprocessingDrawing" xmlns:wp="http://schemas.openxmlformats.org/drawingml/2006/wordprocessingDrawing" xmlns:w10="urn:schemas-microsoft-com:office:word" xmlns:w="http://schemas.openxmlformats.org/wordprocessingml/2006/main" xmlns:w14="http://schemas.microsoft.com/office/word/2010/wordml" xmlns:w15="http://schemas.microsoft.com/office/word/2012/wordml" xmlns:w16cex="http://schemas.microsoft.com/office/word/2018/wordml/cex" xmlns:w16cid="http://schemas.microsoft.com/office/word/2016/wordml/cid" xmlns:w16="http://schemas.microsoft.com/office/word/2018/wordml" xmlns:w16sdtdh="http://schemas.microsoft.com/office/word/2020/wordml/sdtdatahash" xmlns:w16se="http://schemas.microsoft.com/office/word/2015/wordml/symex" xmlns:wpg="http://schemas.microsoft.com/office/word/2010/wordprocessingGroup" xmlns:wpi="http://schemas.microsoft.com/office/word/2010/wordprocessingInk" xmlns:wne="http://schemas.microsoft.com/office/word/2006/wordml" xmlns:wps="http://schemas.microsoft.com/office/word/2010/wordprocessingShape" mc:Ignorable="w14 w15 w16se w16cid w16 w16cex w16sdtdh wp14">
   <w:body>
     <w:p>
       <w:pPr>
@@ -544,7 +544,6 @@
           <w:docPartUnique/>
         </w:docPartObj>
       </w:sdtPr>
-      <w:sdtEndPr/>
       <w:sdtContent>
         <w:p>
           <w:pPr>
@@ -857,15 +856,7 @@
               <w:b/>
               <w:color w:val="000000"/>
             </w:rPr>
-            <w:t>S</w:t>
-          </w:r>
-          <w:r>
-            <w:rPr>
-              <w:rFonts w:ascii="Arial" w:eastAsia="Arial" w:hAnsi="Arial" w:cs="Arial"/>
-              <w:b/>
-              <w:color w:val="000000"/>
-            </w:rPr>
-            <w:t>OLUCIÓN RECOMENDADA</w:t>
+            <w:t>SOLUCIÓN RECOMENDADA</w:t>
           </w:r>
           <w:r>
             <w:rPr>
@@ -1624,15 +1615,7 @@
                 <w:b/>
                 <w:color w:val="000000"/>
               </w:rPr>
-              <w:t>CAPÍTULO</w:t>
-            </w:r>
-            <w:r>
-              <w:rPr>
-                <w:rFonts w:ascii="Arial" w:eastAsia="Arial" w:hAnsi="Arial" w:cs="Arial"/>
-                <w:b/>
-                <w:color w:val="000000"/>
-              </w:rPr>
-              <w:t xml:space="preserve"> V RECURSOS INTELECTUALES</w:t>
+              <w:t>CAPÍTULO V RECURSOS INTELECTUALES</w:t>
             </w:r>
           </w:hyperlink>
           <w:hyperlink w:anchor="_heading=h.1v1yuxt">
@@ -1950,13 +1933,7 @@
         <w:rPr>
           <w:rFonts w:ascii="Arial" w:eastAsia="Arial" w:hAnsi="Arial" w:cs="Arial"/>
         </w:rPr>
-        <w:t xml:space="preserve">El presente proyecto está enfocado al desarrollo informativo de los principales atractivos turísticos de la provincia constitucional del Callao. Con el objetivo de mejora empresarial para una agencia de viajes que tiene más de 8 años de servicio. También, </w:t>
-      </w:r>
-      <w:r>
-        <w:rPr>
-          <w:rFonts w:ascii="Arial" w:eastAsia="Arial" w:hAnsi="Arial" w:cs="Arial"/>
-        </w:rPr>
-        <w:t>nos da la oportunidad de entender la interacción ciudadana con nuevas tecnologías y facilidades en comparación a un medio impreso y fomentar por medio del sitio web la visualización de eventos y actividades en la ciudad.</w:t>
+        <w:t>El presente proyecto está enfocado al desarrollo informativo de los principales atractivos turísticos de la provincia constitucional del Callao. Con el objetivo de mejora empresarial para una agencia de viajes que tiene más de 8 años de servicio. También, nos da la oportunidad de entender la interacción ciudadana con nuevas tecnologías y facilidades en comparación a un medio impreso y fomentar por medio del sitio web la visualización de eventos y actividades en la ciudad.</w:t>
       </w:r>
     </w:p>
     <w:p>
@@ -1971,13 +1948,7 @@
         <w:rPr>
           <w:rFonts w:ascii="Arial" w:eastAsia="Arial" w:hAnsi="Arial" w:cs="Arial"/>
         </w:rPr>
-        <w:t>En el capítulo I se detalla el prob</w:t>
-      </w:r>
-      <w:r>
-        <w:rPr>
-          <w:rFonts w:ascii="Arial" w:eastAsia="Arial" w:hAnsi="Arial" w:cs="Arial"/>
-        </w:rPr>
-        <w:t>lema o la necesidad a resolver. Además, analizaremos la solución recomendada y como llegar a esta solución. Por último, revisaremos el valor de la solución y la importancia del trabajo a realizar.</w:t>
+        <w:t>En el capítulo I se detalla el problema o la necesidad a resolver. Además, analizaremos la solución recomendada y como llegar a esta solución. Por último, revisaremos el valor de la solución y la importancia del trabajo a realizar.</w:t>
       </w:r>
     </w:p>
     <w:p>
@@ -1992,13 +1963,7 @@
         <w:rPr>
           <w:rFonts w:ascii="Arial" w:eastAsia="Arial" w:hAnsi="Arial" w:cs="Arial"/>
         </w:rPr>
-        <w:t>En el capítulo II identificaremos la idea del negocio, deta</w:t>
-      </w:r>
-      <w:r>
-        <w:rPr>
-          <w:rFonts w:ascii="Arial" w:eastAsia="Arial" w:hAnsi="Arial" w:cs="Arial"/>
-        </w:rPr>
-        <w:t xml:space="preserve">llando cada objetivo específico y el alcance del proyecto. Además, se listará los recursos tecnológicos y humanos. </w:t>
+        <w:t xml:space="preserve">En el capítulo II identificaremos la idea del negocio, detallando cada objetivo específico y el alcance del proyecto. Además, se listará los recursos tecnológicos y humanos. </w:t>
       </w:r>
     </w:p>
     <w:p>
@@ -2028,33 +1993,21 @@
         <w:rPr>
           <w:rFonts w:ascii="Arial" w:eastAsia="Arial" w:hAnsi="Arial" w:cs="Arial"/>
         </w:rPr>
-        <w:t>En el capítulo IV se</w:t>
+        <w:t>En el capítulo IV se detalla los recursos humanos, como está organizado el organigrama, descripción de sus roles y el presupuesto asignado al proyecto.</w:t>
       </w:r>
+    </w:p>
+    <w:p>
+      <w:pPr>
+        <w:jc w:val="both"/>
+        <w:rPr>
+          <w:rFonts w:ascii="Arial" w:eastAsia="Arial" w:hAnsi="Arial" w:cs="Arial"/>
+        </w:rPr>
+      </w:pPr>
       <w:r>
         <w:rPr>
           <w:rFonts w:ascii="Arial" w:eastAsia="Arial" w:hAnsi="Arial" w:cs="Arial"/>
         </w:rPr>
-        <w:t xml:space="preserve"> detalla los recursos humanos, como está organizado el organigrama, descripción de sus roles y el presupuesto asignado al proyecto.</w:t>
-      </w:r>
-    </w:p>
-    <w:p>
-      <w:pPr>
-        <w:jc w:val="both"/>
-        <w:rPr>
-          <w:rFonts w:ascii="Arial" w:eastAsia="Arial" w:hAnsi="Arial" w:cs="Arial"/>
-        </w:rPr>
-      </w:pPr>
-      <w:r>
-        <w:rPr>
-          <w:rFonts w:ascii="Arial" w:eastAsia="Arial" w:hAnsi="Arial" w:cs="Arial"/>
-        </w:rPr>
-        <w:t>En el capítulo V detallaremos recursos intelectuales, veremos a detalle la descripción de los recursos intelectuales y el pr</w:t>
-      </w:r>
-      <w:r>
-        <w:rPr>
-          <w:rFonts w:ascii="Arial" w:eastAsia="Arial" w:hAnsi="Arial" w:cs="Arial"/>
-        </w:rPr>
-        <w:t>esupuesto.</w:t>
+        <w:t>En el capítulo V detallaremos recursos intelectuales, veremos a detalle la descripción de los recursos intelectuales y el presupuesto.</w:t>
       </w:r>
     </w:p>
     <w:p>
@@ -2102,13 +2055,7 @@
         <w:rPr>
           <w:rFonts w:ascii="Arial" w:eastAsia="Arial" w:hAnsi="Arial" w:cs="Arial"/>
         </w:rPr>
-        <w:t>En el capítulo VIII explicaremos la est</w:t>
-      </w:r>
-      <w:r>
-        <w:rPr>
-          <w:rFonts w:ascii="Arial" w:eastAsia="Arial" w:hAnsi="Arial" w:cs="Arial"/>
-        </w:rPr>
-        <w:t>rategia de marketing y ventas; además como el turista actual interactúa antes de realizar alguna operación.</w:t>
+        <w:t>En el capítulo VIII explicaremos la estrategia de marketing y ventas; además como el turista actual interactúa antes de realizar alguna operación.</w:t>
       </w:r>
     </w:p>
     <w:p>
@@ -2184,6 +2131,7 @@
       </w:pPr>
       <w:bookmarkStart w:id="6" w:name="_heading=h.4d34og8" w:colFirst="0" w:colLast="0"/>
       <w:bookmarkEnd w:id="6"/>
+      <w:proofErr w:type="gramStart"/>
       <w:r>
         <w:rPr>
           <w:rFonts w:ascii="Arial" w:eastAsia="Arial" w:hAnsi="Arial" w:cs="Arial"/>
@@ -2192,8 +2140,19 @@
           <w:sz w:val="24"/>
           <w:szCs w:val="24"/>
         </w:rPr>
-        <w:t xml:space="preserve">PROBLEMA O NECESIDAD A RESOLVER </w:t>
+        <w:t>PROBLEMA O NECESIDAD A RESOLVER</w:t>
       </w:r>
+      <w:proofErr w:type="gramEnd"/>
+      <w:r>
+        <w:rPr>
+          <w:rFonts w:ascii="Arial" w:eastAsia="Arial" w:hAnsi="Arial" w:cs="Arial"/>
+          <w:b/>
+          <w:color w:val="000000"/>
+          <w:sz w:val="24"/>
+          <w:szCs w:val="24"/>
+        </w:rPr>
+        <w:t xml:space="preserve"> </w:t>
+      </w:r>
     </w:p>
     <w:p>
       <w:pPr>
@@ -2206,39 +2165,21 @@
         <w:rPr>
           <w:rFonts w:ascii="Arial" w:eastAsia="Arial" w:hAnsi="Arial" w:cs="Arial"/>
         </w:rPr>
-        <w:t>El Callao es una ciudad portuaria ubicada en la provincia constitucional del Callao,</w:t>
+        <w:t>El Callao es una ciudad portuaria ubicada en la provincia constitucional del Callao, en el centro-oeste del Perú y a su vez en la costa central del litoral peruano. En los últimos años se ha desarrollado teniendo en cuenta un enfoque territorial y participativo en lo que respecta al turismo.</w:t>
       </w:r>
+    </w:p>
+    <w:p>
+      <w:pPr>
+        <w:jc w:val="both"/>
+        <w:rPr>
+          <w:rFonts w:ascii="Arial" w:eastAsia="Arial" w:hAnsi="Arial" w:cs="Arial"/>
+        </w:rPr>
+      </w:pPr>
       <w:r>
         <w:rPr>
           <w:rFonts w:ascii="Arial" w:eastAsia="Arial" w:hAnsi="Arial" w:cs="Arial"/>
         </w:rPr>
-        <w:t xml:space="preserve"> en el centro-oeste del Perú y a su vez en la costa central del litoral peruano. En los últimos años se ha desarrollado teniendo en cuenta un enfoque territorial y participativo en lo que respecta al turismo.</w:t>
-      </w:r>
-    </w:p>
-    <w:p>
-      <w:pPr>
-        <w:jc w:val="both"/>
-        <w:rPr>
-          <w:rFonts w:ascii="Arial" w:eastAsia="Arial" w:hAnsi="Arial" w:cs="Arial"/>
-        </w:rPr>
-      </w:pPr>
-      <w:r>
-        <w:rPr>
-          <w:rFonts w:ascii="Arial" w:eastAsia="Arial" w:hAnsi="Arial" w:cs="Arial"/>
-        </w:rPr>
-        <w:t>La agencia de viajes y turismo “Tu Callao” al n</w:t>
-      </w:r>
-      <w:r>
-        <w:rPr>
-          <w:rFonts w:ascii="Arial" w:eastAsia="Arial" w:hAnsi="Arial" w:cs="Arial"/>
-        </w:rPr>
-        <w:t>o contar con un sistema informático para la creación de reservas turísticas, presenta problemas en demora y organización al momento de generar una reserva, puesto que lo hace de manera manual y a veces por uso de otros sistemas externos, además corren el r</w:t>
-      </w:r>
-      <w:r>
-        <w:rPr>
-          <w:rFonts w:ascii="Arial" w:eastAsia="Arial" w:hAnsi="Arial" w:cs="Arial"/>
-        </w:rPr>
-        <w:t>iesgo de olvidar algún dato importante o simplemente confundir la información al generar las reservas.</w:t>
+        <w:t>La agencia de viajes y turismo “Tu Callao” al no contar con un sistema informático para la creación de reservas turísticas, presenta problemas en demora y organización al momento de generar una reserva, puesto que lo hace de manera manual y a veces por uso de otros sistemas externos, además corren el riesgo de olvidar algún dato importante o simplemente confundir la información al generar las reservas.</w:t>
       </w:r>
     </w:p>
     <w:p/>
@@ -2283,13 +2224,7 @@
         <w:rPr>
           <w:rFonts w:ascii="Arial" w:eastAsia="Arial" w:hAnsi="Arial" w:cs="Arial"/>
         </w:rPr>
-        <w:t xml:space="preserve">Se desarrollará un sistema web para la reserva de servicios turísticos, que ayudará a optimizar y mejorar el tiempo en la creación </w:t>
-      </w:r>
-      <w:r>
-        <w:rPr>
-          <w:rFonts w:ascii="Arial" w:eastAsia="Arial" w:hAnsi="Arial" w:cs="Arial"/>
-        </w:rPr>
-        <w:t>de una reserva turística. También ayudará a mantener un control organizado de las reservas.</w:t>
+        <w:t>Se desarrollará un sistema web para la reserva de servicios turísticos, que ayudará a optimizar y mejorar el tiempo en la creación de una reserva turística. También ayudará a mantener un control organizado de las reservas.</w:t>
       </w:r>
     </w:p>
     <w:p>
@@ -2434,13 +2369,7 @@
         <w:rPr>
           <w:rFonts w:ascii="Arial" w:eastAsia="Arial" w:hAnsi="Arial" w:cs="Arial"/>
         </w:rPr>
-        <w:t>Con el desarrollo de este sistema web se esper</w:t>
-      </w:r>
-      <w:r>
-        <w:rPr>
-          <w:rFonts w:ascii="Arial" w:eastAsia="Arial" w:hAnsi="Arial" w:cs="Arial"/>
-        </w:rPr>
-        <w:t>a mejorar en creación de reservas turísticas, además se podrá competir y estar a la par con otras agencias del mismo sector.</w:t>
+        <w:t>Con el desarrollo de este sistema web se espera mejorar en creación de reservas turísticas, además se podrá competir y estar a la par con otras agencias del mismo sector.</w:t>
       </w:r>
     </w:p>
     <w:p>
@@ -2458,13 +2387,7 @@
         <w:rPr>
           <w:rFonts w:ascii="Arial" w:eastAsia="Arial" w:hAnsi="Arial" w:cs="Arial"/>
         </w:rPr>
-        <w:t>La creación de este sistema mejorará en el índice de crecimiento de la empresa en un 6.3% con respecto a las ventas anuales promedi</w:t>
-      </w:r>
-      <w:r>
-        <w:rPr>
-          <w:rFonts w:ascii="Arial" w:eastAsia="Arial" w:hAnsi="Arial" w:cs="Arial"/>
-        </w:rPr>
-        <w:t>o de los últimos 4 años; además, nos ayudará a alcanzar el objetivo del año fiscal 2023: ciento cuarenta y seis mil novecientos cuarenta y nueve soles en ganancia anual.</w:t>
+        <w:t>La creación de este sistema mejorará en el índice de crecimiento de la empresa en un 6.3% con respecto a las ventas anuales promedio de los últimos 4 años; además, nos ayudará a alcanzar el objetivo del año fiscal 2023: ciento cuarenta y seis mil novecientos cuarenta y nueve soles en ganancia anual.</w:t>
       </w:r>
     </w:p>
     <w:p>
@@ -2587,16 +2510,7 @@
           <w:szCs w:val="28"/>
         </w:rPr>
         <w:br/>
-        <w:t>ID</w:t>
-      </w:r>
-      <w:r>
-        <w:rPr>
-          <w:rFonts w:ascii="Arial" w:eastAsia="Arial" w:hAnsi="Arial" w:cs="Arial"/>
-          <w:b/>
-          <w:sz w:val="28"/>
-          <w:szCs w:val="28"/>
-        </w:rPr>
-        <w:t>ENTIFICACIÓN DE IDEA DE NEGOCIO</w:t>
+        <w:t>IDENTIFICACIÓN DE IDEA DE NEGOCIO</w:t>
       </w:r>
     </w:p>
     <w:p>
@@ -2830,33 +2744,21 @@
         <w:rPr>
           <w:rFonts w:ascii="Arial" w:eastAsia="Arial" w:hAnsi="Arial" w:cs="Arial"/>
         </w:rPr>
-        <w:t>Debido a que el principal interés se centra en la información turística de la provincia constitucional del Callao. En la cual se debe tener en cuenta la demanda turística y de todos los actores q</w:t>
+        <w:t>Debido a que el principal interés se centra en la información turística de la provincia constitucional del Callao. En la cual se debe tener en cuenta la demanda turística y de todos los actores que intervienen en el sector del turismo.</w:t>
       </w:r>
+    </w:p>
+    <w:p>
+      <w:pPr>
+        <w:jc w:val="both"/>
+        <w:rPr>
+          <w:rFonts w:ascii="Arial" w:eastAsia="Arial" w:hAnsi="Arial" w:cs="Arial"/>
+        </w:rPr>
+      </w:pPr>
       <w:r>
         <w:rPr>
           <w:rFonts w:ascii="Arial" w:eastAsia="Arial" w:hAnsi="Arial" w:cs="Arial"/>
         </w:rPr>
-        <w:t>ue intervienen en el sector del turismo.</w:t>
-      </w:r>
-    </w:p>
-    <w:p>
-      <w:pPr>
-        <w:jc w:val="both"/>
-        <w:rPr>
-          <w:rFonts w:ascii="Arial" w:eastAsia="Arial" w:hAnsi="Arial" w:cs="Arial"/>
-        </w:rPr>
-      </w:pPr>
-      <w:r>
-        <w:rPr>
-          <w:rFonts w:ascii="Arial" w:eastAsia="Arial" w:hAnsi="Arial" w:cs="Arial"/>
-        </w:rPr>
-        <w:t>El proyecto evalúa la propuesta de un desarrollo de una página web que entregaría una amplia información del área turística de la provincia constitucional del Callao agrupada por sitios turísticos como: museos, rest</w:t>
-      </w:r>
-      <w:r>
-        <w:rPr>
-          <w:rFonts w:ascii="Arial" w:eastAsia="Arial" w:hAnsi="Arial" w:cs="Arial"/>
-        </w:rPr>
-        <w:t>aurantes, iglesias y demás; brindando un servicio de calidad y un compromiso con los visitantes y residentes de manera eficaz y eficiente.</w:t>
+        <w:t>El proyecto evalúa la propuesta de un desarrollo de una página web que entregaría una amplia información del área turística de la provincia constitucional del Callao agrupada por sitios turísticos como: museos, restaurantes, iglesias y demás; brindando un servicio de calidad y un compromiso con los visitantes y residentes de manera eficaz y eficiente.</w:t>
       </w:r>
     </w:p>
     <w:p/>
@@ -2965,7 +2867,6 @@
           <w:p>
             <w:pPr>
               <w:widowControl/>
-              <w:spacing w:after="0" w:line="240" w:lineRule="auto"/>
               <w:ind w:firstLine="0"/>
               <w:jc w:val="center"/>
               <w:rPr>
@@ -2997,7 +2898,6 @@
           <w:p>
             <w:pPr>
               <w:widowControl/>
-              <w:spacing w:after="0" w:line="240" w:lineRule="auto"/>
               <w:ind w:firstLine="0"/>
               <w:jc w:val="center"/>
               <w:rPr>
@@ -3033,7 +2933,6 @@
           <w:p>
             <w:pPr>
               <w:widowControl/>
-              <w:spacing w:after="0" w:line="240" w:lineRule="auto"/>
               <w:ind w:firstLine="0"/>
               <w:jc w:val="center"/>
               <w:rPr>
@@ -3056,7 +2955,6 @@
           <w:p>
             <w:pPr>
               <w:widowControl/>
-              <w:spacing w:after="0" w:line="240" w:lineRule="auto"/>
               <w:ind w:firstLine="0"/>
               <w:jc w:val="center"/>
               <w:rPr>
@@ -3090,7 +2988,6 @@
           <w:p>
             <w:pPr>
               <w:widowControl/>
-              <w:spacing w:after="0" w:line="240" w:lineRule="auto"/>
               <w:ind w:firstLine="0"/>
               <w:jc w:val="center"/>
               <w:rPr>
@@ -3113,7 +3010,6 @@
           <w:p>
             <w:pPr>
               <w:widowControl/>
-              <w:spacing w:after="0" w:line="240" w:lineRule="auto"/>
               <w:ind w:firstLine="0"/>
               <w:jc w:val="center"/>
               <w:rPr>
@@ -3147,7 +3043,6 @@
           <w:p>
             <w:pPr>
               <w:widowControl/>
-              <w:spacing w:after="0" w:line="240" w:lineRule="auto"/>
               <w:ind w:firstLine="0"/>
               <w:jc w:val="center"/>
               <w:rPr>
@@ -3170,7 +3065,6 @@
           <w:p>
             <w:pPr>
               <w:widowControl/>
-              <w:spacing w:after="0" w:line="240" w:lineRule="auto"/>
               <w:ind w:firstLine="0"/>
               <w:jc w:val="center"/>
               <w:rPr>
@@ -3204,7 +3098,6 @@
           <w:p>
             <w:pPr>
               <w:widowControl/>
-              <w:spacing w:after="0" w:line="240" w:lineRule="auto"/>
               <w:ind w:firstLine="0"/>
               <w:jc w:val="center"/>
             </w:pPr>
@@ -3221,7 +3114,6 @@
           <w:p>
             <w:pPr>
               <w:widowControl/>
-              <w:spacing w:after="0" w:line="240" w:lineRule="auto"/>
               <w:ind w:firstLine="0"/>
               <w:jc w:val="center"/>
               <w:rPr>
@@ -3255,7 +3147,6 @@
           <w:p>
             <w:pPr>
               <w:widowControl/>
-              <w:spacing w:after="0" w:line="240" w:lineRule="auto"/>
               <w:ind w:firstLine="0"/>
               <w:jc w:val="center"/>
             </w:pPr>
@@ -3272,7 +3163,6 @@
           <w:p>
             <w:pPr>
               <w:widowControl/>
-              <w:spacing w:after="0" w:line="240" w:lineRule="auto"/>
               <w:ind w:firstLine="0"/>
               <w:jc w:val="center"/>
               <w:rPr>
@@ -3289,16 +3179,7 @@
                 <w:sz w:val="20"/>
                 <w:szCs w:val="20"/>
               </w:rPr>
-              <w:t xml:space="preserve">Página que muestra la dirección de la empresa, redes sociales y números de </w:t>
-            </w:r>
-            <w:r>
-              <w:rPr>
-                <w:rFonts w:ascii="Arial Narrow" w:eastAsia="Arial Narrow" w:hAnsi="Arial Narrow" w:cs="Arial Narrow"/>
-                <w:color w:val="000000"/>
-                <w:sz w:val="20"/>
-                <w:szCs w:val="20"/>
-              </w:rPr>
-              <w:t>contacto.</w:t>
+              <w:t>Página que muestra la dirección de la empresa, redes sociales y números de contacto.</w:t>
             </w:r>
           </w:p>
         </w:tc>
@@ -3315,7 +3196,6 @@
           <w:p>
             <w:pPr>
               <w:widowControl/>
-              <w:spacing w:after="0" w:line="240" w:lineRule="auto"/>
               <w:ind w:firstLine="0"/>
               <w:jc w:val="center"/>
             </w:pPr>
@@ -3332,7 +3212,6 @@
           <w:p>
             <w:pPr>
               <w:widowControl/>
-              <w:spacing w:after="0" w:line="240" w:lineRule="auto"/>
               <w:ind w:firstLine="0"/>
               <w:jc w:val="center"/>
               <w:rPr>
@@ -3366,7 +3245,6 @@
           <w:p>
             <w:pPr>
               <w:widowControl/>
-              <w:spacing w:after="0" w:line="240" w:lineRule="auto"/>
               <w:ind w:firstLine="0"/>
               <w:jc w:val="center"/>
             </w:pPr>
@@ -3383,7 +3261,6 @@
           <w:p>
             <w:pPr>
               <w:widowControl/>
-              <w:spacing w:after="0" w:line="240" w:lineRule="auto"/>
               <w:ind w:firstLine="0"/>
               <w:jc w:val="center"/>
               <w:rPr>
@@ -3417,7 +3294,6 @@
           <w:p>
             <w:pPr>
               <w:widowControl/>
-              <w:spacing w:after="0" w:line="240" w:lineRule="auto"/>
               <w:ind w:firstLine="0"/>
               <w:jc w:val="center"/>
             </w:pPr>
@@ -3434,7 +3310,6 @@
           <w:p>
             <w:pPr>
               <w:widowControl/>
-              <w:spacing w:after="0" w:line="240" w:lineRule="auto"/>
               <w:ind w:firstLine="0"/>
               <w:jc w:val="center"/>
               <w:rPr>
@@ -3468,7 +3343,6 @@
           <w:p>
             <w:pPr>
               <w:widowControl/>
-              <w:spacing w:after="0" w:line="240" w:lineRule="auto"/>
               <w:ind w:firstLine="0"/>
               <w:jc w:val="center"/>
             </w:pPr>
@@ -3485,7 +3359,6 @@
           <w:p>
             <w:pPr>
               <w:widowControl/>
-              <w:spacing w:after="0" w:line="240" w:lineRule="auto"/>
               <w:ind w:firstLine="0"/>
               <w:jc w:val="center"/>
               <w:rPr>
@@ -3508,24 +3381,6 @@
         </w:tc>
       </w:tr>
     </w:tbl>
-    <w:p>
-      <w:pPr>
-        <w:spacing w:after="0" w:line="360" w:lineRule="auto"/>
-        <w:ind w:left="672" w:right="-20" w:firstLine="0"/>
-        <w:rPr>
-          <w:rFonts w:ascii="Arial" w:eastAsia="Arial" w:hAnsi="Arial" w:cs="Arial"/>
-        </w:rPr>
-      </w:pPr>
-    </w:p>
-    <w:p>
-      <w:pPr>
-        <w:spacing w:after="0" w:line="360" w:lineRule="auto"/>
-        <w:ind w:left="672" w:right="-20" w:firstLine="0"/>
-        <w:rPr>
-          <w:rFonts w:ascii="Arial" w:eastAsia="Arial" w:hAnsi="Arial" w:cs="Arial"/>
-        </w:rPr>
-      </w:pPr>
-    </w:p>
     <w:p>
       <w:pPr>
         <w:spacing w:after="0" w:line="360" w:lineRule="auto"/>
@@ -3549,12 +3404,30 @@
         <w:spacing w:after="0"/>
         <w:ind w:firstLine="0"/>
         <w:rPr>
-          <w:i/>
+          <w:b/>
+          <w:bCs/>
+          <w:iCs/>
           <w:color w:val="404040"/>
+          <w:sz w:val="28"/>
+          <w:szCs w:val="28"/>
+          <w:u w:val="single"/>
         </w:rPr>
       </w:pPr>
       <w:bookmarkStart w:id="18" w:name="_heading=h.2bn6wsx" w:colFirst="0" w:colLast="0"/>
       <w:bookmarkEnd w:id="18"/>
+      <w:r>
+        <w:rPr>
+          <w:b/>
+          <w:bCs/>
+          <w:iCs/>
+          <w:color w:val="404040"/>
+          <w:sz w:val="28"/>
+          <w:szCs w:val="28"/>
+          <w:u w:val="single"/>
+        </w:rPr>
+        <w:lastRenderedPageBreak/>
+        <w:t>Bases de datos</w:t>
+      </w:r>
     </w:p>
     <w:p>
       <w:pPr>
@@ -3617,6 +3490,227 @@
     <w:p>
       <w:pPr>
         <w:spacing w:after="0" w:line="360" w:lineRule="auto"/>
+        <w:ind w:left="672" w:right="-20" w:hanging="672"/>
+        <w:rPr>
+          <w:rFonts w:ascii="Arial" w:eastAsia="Arial" w:hAnsi="Arial" w:cs="Arial"/>
+        </w:rPr>
+      </w:pPr>
+    </w:p>
+    <w:p>
+      <w:pPr>
+        <w:spacing w:after="0" w:line="360" w:lineRule="auto"/>
+        <w:ind w:left="672" w:right="-20" w:hanging="672"/>
+        <w:rPr>
+          <w:rFonts w:ascii="Arial" w:eastAsia="Arial" w:hAnsi="Arial" w:cs="Arial"/>
+        </w:rPr>
+      </w:pPr>
+    </w:p>
+    <w:p>
+      <w:pPr>
+        <w:keepNext/>
+        <w:widowControl/>
+        <w:pBdr>
+          <w:top w:val="nil"/>
+          <w:left w:val="nil"/>
+          <w:bottom w:val="nil"/>
+          <w:right w:val="nil"/>
+          <w:between w:val="nil"/>
+        </w:pBdr>
+        <w:spacing w:after="0"/>
+        <w:ind w:firstLine="0"/>
+        <w:rPr>
+          <w:b/>
+          <w:bCs/>
+          <w:iCs/>
+          <w:color w:val="404040"/>
+          <w:sz w:val="28"/>
+          <w:szCs w:val="28"/>
+        </w:rPr>
+      </w:pPr>
+    </w:p>
+    <w:p>
+      <w:pPr>
+        <w:keepNext/>
+        <w:widowControl/>
+        <w:pBdr>
+          <w:top w:val="nil"/>
+          <w:left w:val="nil"/>
+          <w:bottom w:val="nil"/>
+          <w:right w:val="nil"/>
+          <w:between w:val="nil"/>
+        </w:pBdr>
+        <w:spacing w:after="0"/>
+        <w:ind w:firstLine="0"/>
+        <w:rPr>
+          <w:b/>
+          <w:bCs/>
+          <w:iCs/>
+          <w:color w:val="404040"/>
+          <w:sz w:val="28"/>
+          <w:szCs w:val="28"/>
+        </w:rPr>
+      </w:pPr>
+    </w:p>
+    <w:p>
+      <w:pPr>
+        <w:keepNext/>
+        <w:widowControl/>
+        <w:pBdr>
+          <w:top w:val="nil"/>
+          <w:left w:val="nil"/>
+          <w:bottom w:val="nil"/>
+          <w:right w:val="nil"/>
+          <w:between w:val="nil"/>
+        </w:pBdr>
+        <w:spacing w:after="0"/>
+        <w:ind w:firstLine="0"/>
+        <w:rPr>
+          <w:b/>
+          <w:bCs/>
+          <w:iCs/>
+          <w:color w:val="404040"/>
+          <w:sz w:val="28"/>
+          <w:szCs w:val="28"/>
+        </w:rPr>
+      </w:pPr>
+    </w:p>
+    <w:p>
+      <w:pPr>
+        <w:keepNext/>
+        <w:widowControl/>
+        <w:pBdr>
+          <w:top w:val="nil"/>
+          <w:left w:val="nil"/>
+          <w:bottom w:val="nil"/>
+          <w:right w:val="nil"/>
+          <w:between w:val="nil"/>
+        </w:pBdr>
+        <w:spacing w:after="0"/>
+        <w:ind w:firstLine="0"/>
+        <w:rPr>
+          <w:b/>
+          <w:bCs/>
+          <w:iCs/>
+          <w:color w:val="404040"/>
+          <w:sz w:val="28"/>
+          <w:szCs w:val="28"/>
+        </w:rPr>
+      </w:pPr>
+    </w:p>
+    <w:p>
+      <w:pPr>
+        <w:spacing w:after="0" w:line="360" w:lineRule="auto"/>
+        <w:ind w:left="672" w:right="-20" w:hanging="672"/>
+        <w:rPr>
+          <w:rFonts w:ascii="Arial" w:eastAsia="Arial" w:hAnsi="Arial" w:cs="Arial"/>
+        </w:rPr>
+      </w:pPr>
+    </w:p>
+    <w:p>
+      <w:pPr>
+        <w:keepNext/>
+        <w:widowControl/>
+        <w:pBdr>
+          <w:top w:val="nil"/>
+          <w:left w:val="nil"/>
+          <w:bottom w:val="nil"/>
+          <w:right w:val="nil"/>
+          <w:between w:val="nil"/>
+        </w:pBdr>
+        <w:spacing w:after="0"/>
+        <w:ind w:firstLine="0"/>
+        <w:rPr>
+          <w:b/>
+          <w:bCs/>
+          <w:iCs/>
+          <w:color w:val="404040"/>
+          <w:sz w:val="28"/>
+          <w:szCs w:val="28"/>
+          <w:u w:val="single"/>
+        </w:rPr>
+      </w:pPr>
+      <w:r>
+        <w:rPr>
+          <w:b/>
+          <w:bCs/>
+          <w:iCs/>
+          <w:color w:val="404040"/>
+          <w:sz w:val="28"/>
+          <w:szCs w:val="28"/>
+          <w:u w:val="single"/>
+        </w:rPr>
+        <w:lastRenderedPageBreak/>
+        <w:t>Diagrama de procesos</w:t>
+      </w:r>
+    </w:p>
+    <w:p>
+      <w:pPr>
+        <w:spacing w:after="0" w:line="360" w:lineRule="auto"/>
+        <w:ind w:left="672" w:right="-20" w:hanging="672"/>
+        <w:rPr>
+          <w:rFonts w:ascii="Arial" w:eastAsia="Arial" w:hAnsi="Arial" w:cs="Arial"/>
+        </w:rPr>
+      </w:pPr>
+      <w:r>
+        <w:rPr>
+          <w:rFonts w:ascii="Arial" w:eastAsia="Arial" w:hAnsi="Arial" w:cs="Arial"/>
+          <w:noProof/>
+        </w:rPr>
+        <w:drawing>
+          <wp:inline distT="0" distB="0" distL="0" distR="0" wp14:anchorId="60730EDA" wp14:editId="1BE4847C">
+            <wp:extent cx="5499100" cy="7344635"/>
+            <wp:effectExtent l="0" t="0" r="6350" b="8890"/>
+            <wp:docPr id="384805744" name="Imagen 3" descr="Diagrama&#10;&#10;Descripción generada automáticamente"/>
+            <wp:cNvGraphicFramePr>
+              <a:graphicFrameLocks xmlns:a="http://schemas.openxmlformats.org/drawingml/2006/main" noChangeAspect="1"/>
+            </wp:cNvGraphicFramePr>
+            <a:graphic xmlns:a="http://schemas.openxmlformats.org/drawingml/2006/main">
+              <a:graphicData uri="http://schemas.openxmlformats.org/drawingml/2006/picture">
+                <pic:pic xmlns:pic="http://schemas.openxmlformats.org/drawingml/2006/picture">
+                  <pic:nvPicPr>
+                    <pic:cNvPr id="384805744" name="Imagen 3" descr="Diagrama&#10;&#10;Descripción generada automáticamente"/>
+                    <pic:cNvPicPr/>
+                  </pic:nvPicPr>
+                  <pic:blipFill>
+                    <a:blip r:embed="rId8">
+                      <a:extLst>
+                        <a:ext uri="{28A0092B-C50C-407E-A947-70E740481C1C}">
+                          <a14:useLocalDpi xmlns:a14="http://schemas.microsoft.com/office/drawing/2010/main" val="0"/>
+                        </a:ext>
+                      </a:extLst>
+                    </a:blip>
+                    <a:stretch>
+                      <a:fillRect/>
+                    </a:stretch>
+                  </pic:blipFill>
+                  <pic:spPr>
+                    <a:xfrm>
+                      <a:off x="0" y="0"/>
+                      <a:ext cx="5505789" cy="7353569"/>
+                    </a:xfrm>
+                    <a:prstGeom prst="rect">
+                      <a:avLst/>
+                    </a:prstGeom>
+                  </pic:spPr>
+                </pic:pic>
+              </a:graphicData>
+            </a:graphic>
+          </wp:inline>
+        </w:drawing>
+      </w:r>
+    </w:p>
+    <w:p>
+      <w:pPr>
+        <w:spacing w:after="0" w:line="360" w:lineRule="auto"/>
+        <w:ind w:left="672" w:right="-20" w:hanging="672"/>
+        <w:rPr>
+          <w:rFonts w:ascii="Arial" w:eastAsia="Arial" w:hAnsi="Arial" w:cs="Arial"/>
+        </w:rPr>
+      </w:pPr>
+    </w:p>
+    <w:p>
+      <w:pPr>
+        <w:spacing w:after="0" w:line="360" w:lineRule="auto"/>
         <w:ind w:right="-20" w:firstLine="0"/>
         <w:rPr>
           <w:rFonts w:ascii="Arial" w:eastAsia="Arial" w:hAnsi="Arial" w:cs="Arial"/>
@@ -3634,6 +3728,48 @@
           <w:b/>
         </w:rPr>
       </w:pPr>
+    </w:p>
+    <w:p>
+      <w:pPr>
+        <w:spacing w:after="0" w:line="360" w:lineRule="auto"/>
+        <w:ind w:right="-20" w:firstLine="0"/>
+        <w:rPr>
+          <w:b/>
+        </w:rPr>
+      </w:pPr>
+    </w:p>
+    <w:p>
+      <w:pPr>
+        <w:spacing w:after="0" w:line="360" w:lineRule="auto"/>
+        <w:ind w:right="-20" w:firstLine="0"/>
+        <w:rPr>
+          <w:b/>
+          <w:sz w:val="28"/>
+          <w:szCs w:val="28"/>
+          <w:u w:val="single"/>
+        </w:rPr>
+      </w:pPr>
+      <w:proofErr w:type="spellStart"/>
+      <w:r>
+        <w:rPr>
+          <w:b/>
+          <w:sz w:val="28"/>
+          <w:szCs w:val="28"/>
+          <w:u w:val="single"/>
+        </w:rPr>
+        <w:lastRenderedPageBreak/>
+        <w:t>Wireframes</w:t>
+      </w:r>
+      <w:proofErr w:type="spellEnd"/>
+      <w:r>
+        <w:rPr>
+          <w:b/>
+          <w:sz w:val="28"/>
+          <w:szCs w:val="28"/>
+          <w:u w:val="single"/>
+        </w:rPr>
+        <w:t xml:space="preserve"> de alta fidelidad</w:t>
+      </w:r>
     </w:p>
     <w:p>
       <w:pPr>
@@ -3683,7 +3819,7 @@
           </w:tcPr>
           <w:p>
             <w:pPr>
-              <w:spacing w:after="0" w:line="360" w:lineRule="auto"/>
+              <w:spacing w:line="360" w:lineRule="auto"/>
               <w:ind w:right="-20" w:firstLine="0"/>
             </w:pPr>
             <w:r>
@@ -3704,7 +3840,7 @@
                           <pic:cNvPicPr preferRelativeResize="0"/>
                         </pic:nvPicPr>
                         <pic:blipFill>
-                          <a:blip r:embed="rId8"/>
+                          <a:blip r:embed="rId9"/>
                           <a:srcRect/>
                           <a:stretch>
                             <a:fillRect/>
@@ -3734,7 +3870,7 @@
           </w:tcPr>
           <w:p>
             <w:pPr>
-              <w:spacing w:after="0" w:line="360" w:lineRule="auto"/>
+              <w:spacing w:line="360" w:lineRule="auto"/>
               <w:ind w:right="-20" w:firstLine="0"/>
             </w:pPr>
             <w:r>
@@ -3755,7 +3891,7 @@
                           <pic:cNvPicPr preferRelativeResize="0"/>
                         </pic:nvPicPr>
                         <pic:blipFill>
-                          <a:blip r:embed="rId9"/>
+                          <a:blip r:embed="rId10"/>
                           <a:srcRect/>
                           <a:stretch>
                             <a:fillRect/>
@@ -3826,7 +3962,7 @@
           </w:tcPr>
           <w:p>
             <w:pPr>
-              <w:spacing w:after="0" w:line="360" w:lineRule="auto"/>
+              <w:spacing w:line="360" w:lineRule="auto"/>
               <w:ind w:right="-20" w:firstLine="0"/>
             </w:pPr>
             <w:r>
@@ -3848,7 +3984,7 @@
                           <pic:cNvPicPr preferRelativeResize="0"/>
                         </pic:nvPicPr>
                         <pic:blipFill>
-                          <a:blip r:embed="rId10"/>
+                          <a:blip r:embed="rId11"/>
                           <a:srcRect/>
                           <a:stretch>
                             <a:fillRect/>
@@ -3878,7 +4014,7 @@
           </w:tcPr>
           <w:p>
             <w:pPr>
-              <w:spacing w:after="0" w:line="360" w:lineRule="auto"/>
+              <w:spacing w:line="360" w:lineRule="auto"/>
               <w:ind w:right="-20" w:firstLine="0"/>
             </w:pPr>
             <w:r>
@@ -3899,7 +4035,7 @@
                           <pic:cNvPicPr preferRelativeResize="0"/>
                         </pic:nvPicPr>
                         <pic:blipFill>
-                          <a:blip r:embed="rId11"/>
+                          <a:blip r:embed="rId12"/>
                           <a:srcRect/>
                           <a:stretch>
                             <a:fillRect/>
@@ -4022,7 +4158,7 @@
           </w:tcPr>
           <w:p>
             <w:pPr>
-              <w:spacing w:after="0" w:line="360" w:lineRule="auto"/>
+              <w:spacing w:line="360" w:lineRule="auto"/>
               <w:ind w:right="-20" w:firstLine="0"/>
             </w:pPr>
             <w:r>
@@ -4044,7 +4180,7 @@
                           <pic:cNvPicPr preferRelativeResize="0"/>
                         </pic:nvPicPr>
                         <pic:blipFill>
-                          <a:blip r:embed="rId12"/>
+                          <a:blip r:embed="rId13"/>
                           <a:srcRect/>
                           <a:stretch>
                             <a:fillRect/>
@@ -4074,7 +4210,7 @@
           </w:tcPr>
           <w:p>
             <w:pPr>
-              <w:spacing w:after="0" w:line="360" w:lineRule="auto"/>
+              <w:spacing w:line="360" w:lineRule="auto"/>
               <w:ind w:right="-20" w:firstLine="0"/>
             </w:pPr>
             <w:r>
@@ -4095,7 +4231,7 @@
                           <pic:cNvPicPr preferRelativeResize="0"/>
                         </pic:nvPicPr>
                         <pic:blipFill>
-                          <a:blip r:embed="rId13"/>
+                          <a:blip r:embed="rId14"/>
                           <a:srcRect/>
                           <a:stretch>
                             <a:fillRect/>
@@ -4352,13 +4488,7 @@
         <w:rPr>
           <w:rFonts w:ascii="Arial" w:eastAsia="Arial" w:hAnsi="Arial" w:cs="Arial"/>
         </w:rPr>
-        <w:t>Se ha establecido un conjunto de herramientas para que el desarrollo del proyecto fuera óptimo, realizando un estudio se llegó a la conclusión de que el proyecto es viable técnicamente, porque al ser un servicio que estará en la nube, los gastos en el serv</w:t>
-      </w:r>
-      <w:r>
-        <w:rPr>
-          <w:rFonts w:ascii="Arial" w:eastAsia="Arial" w:hAnsi="Arial" w:cs="Arial"/>
-        </w:rPr>
-        <w:t>icio de dominio, hosting y pasarela de pago no incluyen sumas muy elevadas, por lo tanto, tendremos los siguientes aspectos técnicos.</w:t>
+        <w:t>Se ha establecido un conjunto de herramientas para que el desarrollo del proyecto fuera óptimo, realizando un estudio se llegó a la conclusión de que el proyecto es viable técnicamente, porque al ser un servicio que estará en la nube, los gastos en el servicio de dominio, hosting y pasarela de pago no incluyen sumas muy elevadas, por lo tanto, tendremos los siguientes aspectos técnicos.</w:t>
       </w:r>
     </w:p>
     <w:p>
@@ -4423,7 +4553,6 @@
           <w:p>
             <w:pPr>
               <w:widowControl/>
-              <w:spacing w:after="0" w:line="240" w:lineRule="auto"/>
               <w:ind w:firstLine="0"/>
               <w:jc w:val="center"/>
               <w:rPr>
@@ -4455,7 +4584,6 @@
           <w:p>
             <w:pPr>
               <w:widowControl/>
-              <w:spacing w:after="0" w:line="240" w:lineRule="auto"/>
               <w:ind w:firstLine="0"/>
               <w:jc w:val="center"/>
               <w:rPr>
@@ -4487,7 +4615,6 @@
           <w:p>
             <w:pPr>
               <w:widowControl/>
-              <w:spacing w:after="0" w:line="240" w:lineRule="auto"/>
               <w:ind w:firstLine="0"/>
               <w:jc w:val="center"/>
               <w:rPr>
@@ -4523,7 +4650,6 @@
           <w:p>
             <w:pPr>
               <w:widowControl/>
-              <w:spacing w:after="0" w:line="240" w:lineRule="auto"/>
               <w:ind w:firstLine="0"/>
               <w:jc w:val="center"/>
               <w:rPr>
@@ -4552,7 +4678,6 @@
           <w:p>
             <w:pPr>
               <w:widowControl/>
-              <w:spacing w:after="0" w:line="240" w:lineRule="auto"/>
               <w:ind w:firstLine="0"/>
               <w:jc w:val="center"/>
               <w:rPr>
@@ -4581,7 +4706,6 @@
           <w:p>
             <w:pPr>
               <w:widowControl/>
-              <w:spacing w:after="0" w:line="240" w:lineRule="auto"/>
               <w:ind w:firstLine="0"/>
               <w:jc w:val="center"/>
               <w:rPr>
@@ -4615,7 +4739,6 @@
           <w:p>
             <w:pPr>
               <w:widowControl/>
-              <w:spacing w:after="0" w:line="240" w:lineRule="auto"/>
               <w:ind w:firstLine="0"/>
               <w:jc w:val="center"/>
               <w:rPr>
@@ -4644,7 +4767,6 @@
           <w:p>
             <w:pPr>
               <w:widowControl/>
-              <w:spacing w:after="0" w:line="240" w:lineRule="auto"/>
               <w:ind w:firstLine="0"/>
               <w:jc w:val="center"/>
               <w:rPr>
@@ -4673,7 +4795,6 @@
           <w:p>
             <w:pPr>
               <w:widowControl/>
-              <w:spacing w:after="0" w:line="240" w:lineRule="auto"/>
               <w:ind w:firstLine="0"/>
               <w:jc w:val="center"/>
               <w:rPr>
@@ -4726,7 +4847,6 @@
           <w:p>
             <w:pPr>
               <w:widowControl/>
-              <w:spacing w:after="0" w:line="240" w:lineRule="auto"/>
               <w:ind w:firstLine="0"/>
               <w:jc w:val="center"/>
               <w:rPr>
@@ -4760,7 +4880,6 @@
           <w:p>
             <w:pPr>
               <w:widowControl/>
-              <w:spacing w:after="0" w:line="240" w:lineRule="auto"/>
               <w:ind w:firstLine="0"/>
               <w:jc w:val="center"/>
               <w:rPr>
@@ -4789,7 +4908,6 @@
           <w:p>
             <w:pPr>
               <w:widowControl/>
-              <w:spacing w:after="0" w:line="240" w:lineRule="auto"/>
               <w:ind w:firstLine="0"/>
               <w:jc w:val="center"/>
               <w:rPr>
@@ -4818,7 +4936,6 @@
           <w:p>
             <w:pPr>
               <w:widowControl/>
-              <w:spacing w:after="0" w:line="240" w:lineRule="auto"/>
               <w:ind w:firstLine="0"/>
               <w:jc w:val="center"/>
               <w:rPr>
@@ -4835,13 +4952,23 @@
                 <w:sz w:val="20"/>
                 <w:szCs w:val="20"/>
               </w:rPr>
-              <w:t>Nombre: Culci</w:t>
-            </w:r>
+              <w:t xml:space="preserve">Nombre: </w:t>
+            </w:r>
+            <w:proofErr w:type="spellStart"/>
+            <w:r>
+              <w:rPr>
+                <w:rFonts w:ascii="Arial Narrow" w:eastAsia="Arial Narrow" w:hAnsi="Arial Narrow" w:cs="Arial Narrow"/>
+                <w:color w:val="000000"/>
+                <w:sz w:val="20"/>
+                <w:szCs w:val="20"/>
+              </w:rPr>
+              <w:t>Culci</w:t>
+            </w:r>
+            <w:proofErr w:type="spellEnd"/>
           </w:p>
           <w:p>
             <w:pPr>
               <w:widowControl/>
-              <w:spacing w:after="0" w:line="240" w:lineRule="auto"/>
               <w:ind w:firstLine="0"/>
               <w:jc w:val="center"/>
               <w:rPr>
@@ -4875,7 +5002,6 @@
           <w:p>
             <w:pPr>
               <w:widowControl/>
-              <w:spacing w:after="0" w:line="240" w:lineRule="auto"/>
               <w:ind w:firstLine="0"/>
               <w:jc w:val="center"/>
               <w:rPr>
@@ -4904,7 +5030,6 @@
           <w:p>
             <w:pPr>
               <w:widowControl/>
-              <w:spacing w:after="0" w:line="240" w:lineRule="auto"/>
               <w:ind w:firstLine="0"/>
               <w:jc w:val="center"/>
               <w:rPr>
@@ -4933,7 +5058,6 @@
           <w:p>
             <w:pPr>
               <w:widowControl/>
-              <w:spacing w:after="0" w:line="240" w:lineRule="auto"/>
               <w:ind w:firstLine="0"/>
               <w:jc w:val="center"/>
               <w:rPr>
@@ -4967,7 +5091,6 @@
           <w:p>
             <w:pPr>
               <w:widowControl/>
-              <w:spacing w:after="0" w:line="240" w:lineRule="auto"/>
               <w:ind w:firstLine="0"/>
               <w:jc w:val="center"/>
               <w:rPr>
@@ -4984,8 +5107,19 @@
                 <w:sz w:val="20"/>
                 <w:szCs w:val="20"/>
               </w:rPr>
-              <w:t>UI Designer</w:t>
-            </w:r>
+              <w:t xml:space="preserve">UI </w:t>
+            </w:r>
+            <w:proofErr w:type="spellStart"/>
+            <w:r>
+              <w:rPr>
+                <w:rFonts w:ascii="Arial Narrow" w:eastAsia="Arial Narrow" w:hAnsi="Arial Narrow" w:cs="Arial Narrow"/>
+                <w:color w:val="000000"/>
+                <w:sz w:val="20"/>
+                <w:szCs w:val="20"/>
+              </w:rPr>
+              <w:t>Designer</w:t>
+            </w:r>
+            <w:proofErr w:type="spellEnd"/>
           </w:p>
         </w:tc>
         <w:tc>
@@ -4996,7 +5130,6 @@
           <w:p>
             <w:pPr>
               <w:widowControl/>
-              <w:spacing w:after="0" w:line="240" w:lineRule="auto"/>
               <w:ind w:firstLine="0"/>
               <w:jc w:val="center"/>
               <w:rPr>
@@ -5025,7 +5158,6 @@
           <w:p>
             <w:pPr>
               <w:widowControl/>
-              <w:spacing w:after="0" w:line="240" w:lineRule="auto"/>
               <w:ind w:firstLine="0"/>
               <w:jc w:val="center"/>
               <w:rPr>
@@ -5059,7 +5191,6 @@
           <w:p>
             <w:pPr>
               <w:widowControl/>
-              <w:spacing w:after="0" w:line="240" w:lineRule="auto"/>
               <w:ind w:firstLine="0"/>
               <w:jc w:val="center"/>
               <w:rPr>
@@ -5076,8 +5207,39 @@
                 <w:sz w:val="20"/>
                 <w:szCs w:val="20"/>
               </w:rPr>
-              <w:t>Front-End Developer</w:t>
-            </w:r>
+              <w:t>Front-</w:t>
+            </w:r>
+            <w:proofErr w:type="spellStart"/>
+            <w:r>
+              <w:rPr>
+                <w:rFonts w:ascii="Arial Narrow" w:eastAsia="Arial Narrow" w:hAnsi="Arial Narrow" w:cs="Arial Narrow"/>
+                <w:color w:val="000000"/>
+                <w:sz w:val="20"/>
+                <w:szCs w:val="20"/>
+              </w:rPr>
+              <w:t>End</w:t>
+            </w:r>
+            <w:proofErr w:type="spellEnd"/>
+            <w:r>
+              <w:rPr>
+                <w:rFonts w:ascii="Arial Narrow" w:eastAsia="Arial Narrow" w:hAnsi="Arial Narrow" w:cs="Arial Narrow"/>
+                <w:color w:val="000000"/>
+                <w:sz w:val="20"/>
+                <w:szCs w:val="20"/>
+              </w:rPr>
+              <w:t xml:space="preserve"> </w:t>
+            </w:r>
+            <w:proofErr w:type="spellStart"/>
+            <w:r>
+              <w:rPr>
+                <w:rFonts w:ascii="Arial Narrow" w:eastAsia="Arial Narrow" w:hAnsi="Arial Narrow" w:cs="Arial Narrow"/>
+                <w:color w:val="000000"/>
+                <w:sz w:val="20"/>
+                <w:szCs w:val="20"/>
+              </w:rPr>
+              <w:t>Developer</w:t>
+            </w:r>
+            <w:proofErr w:type="spellEnd"/>
           </w:p>
         </w:tc>
         <w:tc>
@@ -5088,7 +5250,6 @@
           <w:p>
             <w:pPr>
               <w:widowControl/>
-              <w:spacing w:after="0" w:line="240" w:lineRule="auto"/>
               <w:ind w:firstLine="0"/>
               <w:jc w:val="center"/>
               <w:rPr>
@@ -5117,7 +5278,6 @@
           <w:p>
             <w:pPr>
               <w:widowControl/>
-              <w:spacing w:after="0" w:line="240" w:lineRule="auto"/>
               <w:ind w:firstLine="0"/>
               <w:jc w:val="center"/>
               <w:rPr>
@@ -5140,7 +5300,6 @@
           <w:p>
             <w:pPr>
               <w:widowControl/>
-              <w:spacing w:after="0" w:line="240" w:lineRule="auto"/>
               <w:ind w:firstLine="0"/>
               <w:jc w:val="center"/>
               <w:rPr>
@@ -5174,7 +5333,6 @@
           <w:p>
             <w:pPr>
               <w:widowControl/>
-              <w:spacing w:after="0" w:line="240" w:lineRule="auto"/>
               <w:ind w:firstLine="0"/>
               <w:jc w:val="center"/>
               <w:rPr>
@@ -5191,8 +5349,39 @@
                 <w:sz w:val="20"/>
                 <w:szCs w:val="20"/>
               </w:rPr>
-              <w:t>Back-End Developer</w:t>
-            </w:r>
+              <w:t>Back-</w:t>
+            </w:r>
+            <w:proofErr w:type="spellStart"/>
+            <w:r>
+              <w:rPr>
+                <w:rFonts w:ascii="Arial Narrow" w:eastAsia="Arial Narrow" w:hAnsi="Arial Narrow" w:cs="Arial Narrow"/>
+                <w:color w:val="000000"/>
+                <w:sz w:val="20"/>
+                <w:szCs w:val="20"/>
+              </w:rPr>
+              <w:t>End</w:t>
+            </w:r>
+            <w:proofErr w:type="spellEnd"/>
+            <w:r>
+              <w:rPr>
+                <w:rFonts w:ascii="Arial Narrow" w:eastAsia="Arial Narrow" w:hAnsi="Arial Narrow" w:cs="Arial Narrow"/>
+                <w:color w:val="000000"/>
+                <w:sz w:val="20"/>
+                <w:szCs w:val="20"/>
+              </w:rPr>
+              <w:t xml:space="preserve"> </w:t>
+            </w:r>
+            <w:proofErr w:type="spellStart"/>
+            <w:r>
+              <w:rPr>
+                <w:rFonts w:ascii="Arial Narrow" w:eastAsia="Arial Narrow" w:hAnsi="Arial Narrow" w:cs="Arial Narrow"/>
+                <w:color w:val="000000"/>
+                <w:sz w:val="20"/>
+                <w:szCs w:val="20"/>
+              </w:rPr>
+              <w:t>Developer</w:t>
+            </w:r>
+            <w:proofErr w:type="spellEnd"/>
           </w:p>
         </w:tc>
         <w:tc>
@@ -5203,7 +5392,6 @@
           <w:p>
             <w:pPr>
               <w:widowControl/>
-              <w:spacing w:after="0" w:line="240" w:lineRule="auto"/>
               <w:ind w:firstLine="0"/>
               <w:jc w:val="center"/>
               <w:rPr>
@@ -5232,7 +5420,6 @@
           <w:p>
             <w:pPr>
               <w:widowControl/>
-              <w:spacing w:after="0" w:line="240" w:lineRule="auto"/>
               <w:ind w:firstLine="0"/>
               <w:jc w:val="center"/>
               <w:rPr>
@@ -5266,7 +5453,6 @@
           <w:p>
             <w:pPr>
               <w:widowControl/>
-              <w:spacing w:after="0" w:line="240" w:lineRule="auto"/>
               <w:ind w:firstLine="0"/>
               <w:jc w:val="center"/>
               <w:rPr>
@@ -5295,7 +5481,6 @@
           <w:p>
             <w:pPr>
               <w:widowControl/>
-              <w:spacing w:after="0" w:line="240" w:lineRule="auto"/>
               <w:ind w:firstLine="0"/>
               <w:jc w:val="center"/>
               <w:rPr>
@@ -5324,7 +5509,6 @@
           <w:p>
             <w:pPr>
               <w:widowControl/>
-              <w:spacing w:after="0" w:line="240" w:lineRule="auto"/>
               <w:ind w:firstLine="0"/>
               <w:jc w:val="center"/>
               <w:rPr>
@@ -5358,7 +5542,6 @@
           <w:p>
             <w:pPr>
               <w:widowControl/>
-              <w:spacing w:after="0" w:line="240" w:lineRule="auto"/>
               <w:ind w:firstLine="0"/>
               <w:jc w:val="center"/>
               <w:rPr>
@@ -5368,15 +5551,37 @@
                 <w:szCs w:val="20"/>
               </w:rPr>
             </w:pPr>
-            <w:r>
-              <w:rPr>
-                <w:rFonts w:ascii="Arial Narrow" w:eastAsia="Arial Narrow" w:hAnsi="Arial Narrow" w:cs="Arial Narrow"/>
-                <w:color w:val="000000"/>
-                <w:sz w:val="20"/>
-                <w:szCs w:val="20"/>
-              </w:rPr>
-              <w:t>DataBase Administrator</w:t>
-            </w:r>
+            <w:proofErr w:type="spellStart"/>
+            <w:r>
+              <w:rPr>
+                <w:rFonts w:ascii="Arial Narrow" w:eastAsia="Arial Narrow" w:hAnsi="Arial Narrow" w:cs="Arial Narrow"/>
+                <w:color w:val="000000"/>
+                <w:sz w:val="20"/>
+                <w:szCs w:val="20"/>
+              </w:rPr>
+              <w:t>DataBase</w:t>
+            </w:r>
+            <w:proofErr w:type="spellEnd"/>
+            <w:r>
+              <w:rPr>
+                <w:rFonts w:ascii="Arial Narrow" w:eastAsia="Arial Narrow" w:hAnsi="Arial Narrow" w:cs="Arial Narrow"/>
+                <w:color w:val="000000"/>
+                <w:sz w:val="20"/>
+                <w:szCs w:val="20"/>
+              </w:rPr>
+              <w:t xml:space="preserve"> </w:t>
+            </w:r>
+            <w:proofErr w:type="spellStart"/>
+            <w:r>
+              <w:rPr>
+                <w:rFonts w:ascii="Arial Narrow" w:eastAsia="Arial Narrow" w:hAnsi="Arial Narrow" w:cs="Arial Narrow"/>
+                <w:color w:val="000000"/>
+                <w:sz w:val="20"/>
+                <w:szCs w:val="20"/>
+              </w:rPr>
+              <w:t>Administrator</w:t>
+            </w:r>
+            <w:proofErr w:type="spellEnd"/>
           </w:p>
         </w:tc>
         <w:tc>
@@ -5387,7 +5592,6 @@
           <w:p>
             <w:pPr>
               <w:widowControl/>
-              <w:spacing w:after="0" w:line="240" w:lineRule="auto"/>
               <w:ind w:firstLine="0"/>
               <w:jc w:val="center"/>
               <w:rPr>
@@ -5416,7 +5620,6 @@
           <w:p>
             <w:pPr>
               <w:widowControl/>
-              <w:spacing w:after="0" w:line="240" w:lineRule="auto"/>
               <w:ind w:firstLine="0"/>
               <w:jc w:val="center"/>
               <w:rPr>
@@ -5433,16 +5636,7 @@
                 <w:sz w:val="20"/>
                 <w:szCs w:val="20"/>
               </w:rPr>
-              <w:t>Administr</w:t>
-            </w:r>
-            <w:r>
-              <w:rPr>
-                <w:rFonts w:ascii="Arial Narrow" w:eastAsia="Arial Narrow" w:hAnsi="Arial Narrow" w:cs="Arial Narrow"/>
-                <w:color w:val="000000"/>
-                <w:sz w:val="20"/>
-                <w:szCs w:val="20"/>
-              </w:rPr>
-              <w:t>ar la estructura de base de datos.</w:t>
+              <w:t>Administrar la estructura de base de datos.</w:t>
             </w:r>
           </w:p>
         </w:tc>
@@ -5459,7 +5653,6 @@
           <w:p>
             <w:pPr>
               <w:widowControl/>
-              <w:spacing w:after="0" w:line="240" w:lineRule="auto"/>
               <w:ind w:firstLine="0"/>
               <w:jc w:val="center"/>
               <w:rPr>
@@ -5489,7 +5682,6 @@
           <w:p>
             <w:pPr>
               <w:widowControl/>
-              <w:spacing w:after="0" w:line="240" w:lineRule="auto"/>
               <w:ind w:firstLine="0"/>
               <w:jc w:val="center"/>
               <w:rPr>
@@ -5518,7 +5710,6 @@
           <w:p>
             <w:pPr>
               <w:widowControl/>
-              <w:spacing w:after="0" w:line="240" w:lineRule="auto"/>
               <w:ind w:firstLine="0"/>
               <w:jc w:val="center"/>
               <w:rPr>
@@ -5626,13 +5817,7 @@
         <w:rPr>
           <w:rFonts w:ascii="Arial" w:eastAsia="Arial" w:hAnsi="Arial" w:cs="Arial"/>
         </w:rPr>
-        <w:t xml:space="preserve">Al ser un servicio que se ejecutará desde la web y para cumplir satisfactoriamente los procesos de reservas; los empleados, que </w:t>
-      </w:r>
-      <w:r>
-        <w:rPr>
-          <w:rFonts w:ascii="Arial" w:eastAsia="Arial" w:hAnsi="Arial" w:cs="Arial"/>
-        </w:rPr>
-        <w:t xml:space="preserve">tienen experiencia al usar servicios de terceros similares al del proyecto, contarán con la capacidad de un correcto y buen de manejo del sistema que les permitirá aprovechar los beneficios que ofrece.  </w:t>
+        <w:t xml:space="preserve">Al ser un servicio que se ejecutará desde la web y para cumplir satisfactoriamente los procesos de reservas; los empleados, que tienen experiencia al usar servicios de terceros similares al del proyecto, contarán con la capacidad de un correcto y buen de manejo del sistema que les permitirá aprovechar los beneficios que ofrece.  </w:t>
       </w:r>
     </w:p>
     <w:p>
@@ -5685,13 +5870,7 @@
         <w:rPr>
           <w:rFonts w:ascii="Arial" w:eastAsia="Arial" w:hAnsi="Arial" w:cs="Arial"/>
         </w:rPr>
-        <w:t>Se realiza el cálculo del VAN desde que la empresa inició sus operaciones y desde ese periodo ha tenido resultado positivo en indica que la empresa ha generado rentabilidad con u</w:t>
-      </w:r>
-      <w:r>
-        <w:rPr>
-          <w:rFonts w:ascii="Arial" w:eastAsia="Arial" w:hAnsi="Arial" w:cs="Arial"/>
-        </w:rPr>
-        <w:t>n resultado final con valor de S/.260,600.20</w:t>
+        <w:t>Se realiza el cálculo del VAN desde que la empresa inició sus operaciones y desde ese periodo ha tenido resultado positivo en indica que la empresa ha generado rentabilidad con un resultado final con valor de S/.260,600.20</w:t>
       </w:r>
     </w:p>
     <w:p>
@@ -5751,7 +5930,7 @@
                     <pic:cNvPicPr preferRelativeResize="0"/>
                   </pic:nvPicPr>
                   <pic:blipFill>
-                    <a:blip r:embed="rId14"/>
+                    <a:blip r:embed="rId15"/>
                     <a:srcRect/>
                     <a:stretch>
                       <a:fillRect/>
@@ -5993,15 +6172,6 @@
           <w:szCs w:val="28"/>
         </w:rPr>
         <w:br/>
-      </w:r>
-      <w:r>
-        <w:rPr>
-          <w:rFonts w:ascii="Times New Roman" w:eastAsia="Times New Roman" w:hAnsi="Times New Roman" w:cs="Times New Roman"/>
-          <w:b/>
-          <w:color w:val="000000"/>
-          <w:sz w:val="28"/>
-          <w:szCs w:val="28"/>
-        </w:rPr>
         <w:t>4.1 ORGANIGRAMA DEL PROYECTO</w:t>
       </w:r>
     </w:p>
@@ -7334,7 +7504,6 @@
           <w:p>
             <w:pPr>
               <w:widowControl/>
-              <w:spacing w:after="0" w:line="240" w:lineRule="auto"/>
               <w:ind w:firstLine="0"/>
               <w:jc w:val="center"/>
               <w:rPr>
@@ -7365,7 +7534,6 @@
           <w:p>
             <w:pPr>
               <w:widowControl/>
-              <w:spacing w:after="0" w:line="240" w:lineRule="auto"/>
               <w:ind w:firstLine="0"/>
               <w:jc w:val="center"/>
               <w:rPr>
@@ -7401,7 +7569,6 @@
           <w:p>
             <w:pPr>
               <w:widowControl/>
-              <w:spacing w:after="0" w:line="240" w:lineRule="auto"/>
               <w:ind w:firstLine="0"/>
               <w:jc w:val="center"/>
               <w:rPr>
@@ -7430,7 +7597,6 @@
           <w:p>
             <w:pPr>
               <w:widowControl/>
-              <w:spacing w:after="0" w:line="240" w:lineRule="auto"/>
               <w:ind w:firstLine="0"/>
               <w:jc w:val="center"/>
               <w:rPr>
@@ -7470,7 +7636,7 @@
                 <w:right w:val="nil"/>
                 <w:between w:val="nil"/>
               </w:pBdr>
-              <w:spacing w:after="0" w:line="276" w:lineRule="auto"/>
+              <w:spacing w:line="276" w:lineRule="auto"/>
               <w:ind w:firstLine="0"/>
               <w:rPr>
                 <w:rFonts w:ascii="Arial Narrow" w:eastAsia="Arial Narrow" w:hAnsi="Arial Narrow" w:cs="Arial Narrow"/>
@@ -7495,7 +7661,7 @@
                 <w:right w:val="nil"/>
                 <w:between w:val="nil"/>
               </w:pBdr>
-              <w:spacing w:after="0" w:line="276" w:lineRule="auto"/>
+              <w:spacing w:line="276" w:lineRule="auto"/>
               <w:ind w:firstLine="0"/>
               <w:rPr>
                 <w:rFonts w:ascii="Arial Narrow" w:eastAsia="Arial Narrow" w:hAnsi="Arial Narrow" w:cs="Arial Narrow"/>
@@ -7518,7 +7684,6 @@
           <w:p>
             <w:pPr>
               <w:widowControl/>
-              <w:spacing w:after="0" w:line="240" w:lineRule="auto"/>
               <w:ind w:firstLine="0"/>
               <w:jc w:val="center"/>
               <w:rPr>
@@ -7535,8 +7700,19 @@
                 <w:sz w:val="20"/>
                 <w:szCs w:val="20"/>
               </w:rPr>
-              <w:t>UI Designer</w:t>
-            </w:r>
+              <w:t xml:space="preserve">UI </w:t>
+            </w:r>
+            <w:proofErr w:type="spellStart"/>
+            <w:r>
+              <w:rPr>
+                <w:rFonts w:ascii="Arial Narrow" w:eastAsia="Arial Narrow" w:hAnsi="Arial Narrow" w:cs="Arial Narrow"/>
+                <w:color w:val="000000"/>
+                <w:sz w:val="20"/>
+                <w:szCs w:val="20"/>
+              </w:rPr>
+              <w:t>Designer</w:t>
+            </w:r>
+            <w:proofErr w:type="spellEnd"/>
           </w:p>
         </w:tc>
         <w:tc>
@@ -7546,7 +7722,6 @@
           <w:p>
             <w:pPr>
               <w:widowControl/>
-              <w:spacing w:after="0" w:line="240" w:lineRule="auto"/>
               <w:ind w:firstLine="0"/>
               <w:jc w:val="center"/>
               <w:rPr>
@@ -7579,7 +7754,6 @@
           <w:p>
             <w:pPr>
               <w:widowControl/>
-              <w:spacing w:after="0" w:line="240" w:lineRule="auto"/>
               <w:ind w:firstLine="0"/>
               <w:jc w:val="center"/>
               <w:rPr>
@@ -7596,8 +7770,39 @@
                 <w:sz w:val="20"/>
                 <w:szCs w:val="20"/>
               </w:rPr>
-              <w:t>Front-End Developer</w:t>
-            </w:r>
+              <w:t>Front-</w:t>
+            </w:r>
+            <w:proofErr w:type="spellStart"/>
+            <w:r>
+              <w:rPr>
+                <w:rFonts w:ascii="Arial Narrow" w:eastAsia="Arial Narrow" w:hAnsi="Arial Narrow" w:cs="Arial Narrow"/>
+                <w:color w:val="000000"/>
+                <w:sz w:val="20"/>
+                <w:szCs w:val="20"/>
+              </w:rPr>
+              <w:t>End</w:t>
+            </w:r>
+            <w:proofErr w:type="spellEnd"/>
+            <w:r>
+              <w:rPr>
+                <w:rFonts w:ascii="Arial Narrow" w:eastAsia="Arial Narrow" w:hAnsi="Arial Narrow" w:cs="Arial Narrow"/>
+                <w:color w:val="000000"/>
+                <w:sz w:val="20"/>
+                <w:szCs w:val="20"/>
+              </w:rPr>
+              <w:t xml:space="preserve"> </w:t>
+            </w:r>
+            <w:proofErr w:type="spellStart"/>
+            <w:r>
+              <w:rPr>
+                <w:rFonts w:ascii="Arial Narrow" w:eastAsia="Arial Narrow" w:hAnsi="Arial Narrow" w:cs="Arial Narrow"/>
+                <w:color w:val="000000"/>
+                <w:sz w:val="20"/>
+                <w:szCs w:val="20"/>
+              </w:rPr>
+              <w:t>Developer</w:t>
+            </w:r>
+            <w:proofErr w:type="spellEnd"/>
           </w:p>
         </w:tc>
         <w:tc>
@@ -7607,7 +7812,6 @@
           <w:p>
             <w:pPr>
               <w:widowControl/>
-              <w:spacing w:after="0" w:line="240" w:lineRule="auto"/>
               <w:ind w:firstLine="0"/>
               <w:jc w:val="center"/>
               <w:rPr>
@@ -7640,7 +7844,6 @@
           <w:p>
             <w:pPr>
               <w:widowControl/>
-              <w:spacing w:after="0" w:line="240" w:lineRule="auto"/>
               <w:ind w:firstLine="0"/>
               <w:jc w:val="center"/>
               <w:rPr>
@@ -7657,8 +7860,39 @@
                 <w:sz w:val="20"/>
                 <w:szCs w:val="20"/>
               </w:rPr>
-              <w:t>Back-End Developer</w:t>
-            </w:r>
+              <w:t>Back-</w:t>
+            </w:r>
+            <w:proofErr w:type="spellStart"/>
+            <w:r>
+              <w:rPr>
+                <w:rFonts w:ascii="Arial Narrow" w:eastAsia="Arial Narrow" w:hAnsi="Arial Narrow" w:cs="Arial Narrow"/>
+                <w:color w:val="000000"/>
+                <w:sz w:val="20"/>
+                <w:szCs w:val="20"/>
+              </w:rPr>
+              <w:t>End</w:t>
+            </w:r>
+            <w:proofErr w:type="spellEnd"/>
+            <w:r>
+              <w:rPr>
+                <w:rFonts w:ascii="Arial Narrow" w:eastAsia="Arial Narrow" w:hAnsi="Arial Narrow" w:cs="Arial Narrow"/>
+                <w:color w:val="000000"/>
+                <w:sz w:val="20"/>
+                <w:szCs w:val="20"/>
+              </w:rPr>
+              <w:t xml:space="preserve"> </w:t>
+            </w:r>
+            <w:proofErr w:type="spellStart"/>
+            <w:r>
+              <w:rPr>
+                <w:rFonts w:ascii="Arial Narrow" w:eastAsia="Arial Narrow" w:hAnsi="Arial Narrow" w:cs="Arial Narrow"/>
+                <w:color w:val="000000"/>
+                <w:sz w:val="20"/>
+                <w:szCs w:val="20"/>
+              </w:rPr>
+              <w:t>Developer</w:t>
+            </w:r>
+            <w:proofErr w:type="spellEnd"/>
           </w:p>
         </w:tc>
         <w:tc>
@@ -7668,7 +7902,6 @@
           <w:p>
             <w:pPr>
               <w:widowControl/>
-              <w:spacing w:after="0" w:line="240" w:lineRule="auto"/>
               <w:ind w:firstLine="0"/>
               <w:jc w:val="center"/>
               <w:rPr>
@@ -7702,7 +7935,6 @@
           <w:p>
             <w:pPr>
               <w:widowControl/>
-              <w:spacing w:after="0" w:line="240" w:lineRule="auto"/>
               <w:ind w:firstLine="0"/>
               <w:jc w:val="center"/>
               <w:rPr>
@@ -7731,7 +7963,6 @@
           <w:p>
             <w:pPr>
               <w:widowControl/>
-              <w:spacing w:after="0" w:line="240" w:lineRule="auto"/>
               <w:ind w:firstLine="0"/>
               <w:jc w:val="center"/>
               <w:rPr>
@@ -7771,7 +8002,7 @@
                 <w:right w:val="nil"/>
                 <w:between w:val="nil"/>
               </w:pBdr>
-              <w:spacing w:after="0" w:line="276" w:lineRule="auto"/>
+              <w:spacing w:line="276" w:lineRule="auto"/>
               <w:ind w:firstLine="0"/>
               <w:rPr>
                 <w:rFonts w:ascii="Arial Narrow" w:eastAsia="Arial Narrow" w:hAnsi="Arial Narrow" w:cs="Arial Narrow"/>
@@ -7796,7 +8027,7 @@
                 <w:right w:val="nil"/>
                 <w:between w:val="nil"/>
               </w:pBdr>
-              <w:spacing w:after="0" w:line="276" w:lineRule="auto"/>
+              <w:spacing w:line="276" w:lineRule="auto"/>
               <w:ind w:firstLine="0"/>
               <w:rPr>
                 <w:rFonts w:ascii="Arial Narrow" w:eastAsia="Arial Narrow" w:hAnsi="Arial Narrow" w:cs="Arial Narrow"/>
@@ -7819,7 +8050,6 @@
           <w:p>
             <w:pPr>
               <w:widowControl/>
-              <w:spacing w:after="0" w:line="240" w:lineRule="auto"/>
               <w:ind w:firstLine="0"/>
               <w:jc w:val="center"/>
               <w:rPr>
@@ -7829,15 +8059,37 @@
                 <w:szCs w:val="20"/>
               </w:rPr>
             </w:pPr>
-            <w:r>
-              <w:rPr>
-                <w:rFonts w:ascii="Arial Narrow" w:eastAsia="Arial Narrow" w:hAnsi="Arial Narrow" w:cs="Arial Narrow"/>
-                <w:color w:val="000000"/>
-                <w:sz w:val="20"/>
-                <w:szCs w:val="20"/>
-              </w:rPr>
-              <w:t>DataBase Administrator</w:t>
-            </w:r>
+            <w:proofErr w:type="spellStart"/>
+            <w:r>
+              <w:rPr>
+                <w:rFonts w:ascii="Arial Narrow" w:eastAsia="Arial Narrow" w:hAnsi="Arial Narrow" w:cs="Arial Narrow"/>
+                <w:color w:val="000000"/>
+                <w:sz w:val="20"/>
+                <w:szCs w:val="20"/>
+              </w:rPr>
+              <w:t>DataBase</w:t>
+            </w:r>
+            <w:proofErr w:type="spellEnd"/>
+            <w:r>
+              <w:rPr>
+                <w:rFonts w:ascii="Arial Narrow" w:eastAsia="Arial Narrow" w:hAnsi="Arial Narrow" w:cs="Arial Narrow"/>
+                <w:color w:val="000000"/>
+                <w:sz w:val="20"/>
+                <w:szCs w:val="20"/>
+              </w:rPr>
+              <w:t xml:space="preserve"> </w:t>
+            </w:r>
+            <w:proofErr w:type="spellStart"/>
+            <w:r>
+              <w:rPr>
+                <w:rFonts w:ascii="Arial Narrow" w:eastAsia="Arial Narrow" w:hAnsi="Arial Narrow" w:cs="Arial Narrow"/>
+                <w:color w:val="000000"/>
+                <w:sz w:val="20"/>
+                <w:szCs w:val="20"/>
+              </w:rPr>
+              <w:t>Administrator</w:t>
+            </w:r>
+            <w:proofErr w:type="spellEnd"/>
           </w:p>
         </w:tc>
         <w:tc>
@@ -7847,7 +8099,6 @@
           <w:p>
             <w:pPr>
               <w:widowControl/>
-              <w:spacing w:after="0" w:line="240" w:lineRule="auto"/>
               <w:ind w:firstLine="0"/>
               <w:jc w:val="center"/>
               <w:rPr>
@@ -7880,7 +8131,6 @@
           <w:p>
             <w:pPr>
               <w:widowControl/>
-              <w:spacing w:after="0" w:line="240" w:lineRule="auto"/>
               <w:ind w:firstLine="0"/>
               <w:jc w:val="center"/>
               <w:rPr>
@@ -7908,7 +8158,6 @@
           <w:p>
             <w:pPr>
               <w:widowControl/>
-              <w:spacing w:after="0" w:line="240" w:lineRule="auto"/>
               <w:ind w:firstLine="0"/>
               <w:jc w:val="center"/>
               <w:rPr>
@@ -8020,7 +8269,6 @@
           <w:p>
             <w:pPr>
               <w:widowControl/>
-              <w:spacing w:after="0" w:line="240" w:lineRule="auto"/>
               <w:ind w:firstLine="0"/>
               <w:jc w:val="center"/>
               <w:rPr>
@@ -8052,7 +8300,6 @@
           <w:p>
             <w:pPr>
               <w:widowControl/>
-              <w:spacing w:after="0" w:line="240" w:lineRule="auto"/>
               <w:ind w:firstLine="0"/>
               <w:jc w:val="center"/>
               <w:rPr>
@@ -8084,7 +8331,6 @@
           <w:p>
             <w:pPr>
               <w:widowControl/>
-              <w:spacing w:after="0" w:line="240" w:lineRule="auto"/>
               <w:ind w:firstLine="0"/>
               <w:jc w:val="center"/>
               <w:rPr>
@@ -8120,7 +8366,6 @@
           <w:p>
             <w:pPr>
               <w:widowControl/>
-              <w:spacing w:after="0" w:line="240" w:lineRule="auto"/>
               <w:ind w:firstLine="0"/>
               <w:jc w:val="center"/>
               <w:rPr>
@@ -8149,7 +8394,6 @@
           <w:p>
             <w:pPr>
               <w:widowControl/>
-              <w:spacing w:after="0" w:line="240" w:lineRule="auto"/>
               <w:ind w:firstLine="0"/>
               <w:jc w:val="center"/>
               <w:rPr>
@@ -8178,7 +8422,6 @@
           <w:p>
             <w:pPr>
               <w:widowControl/>
-              <w:spacing w:after="0" w:line="240" w:lineRule="auto"/>
               <w:ind w:firstLine="0"/>
               <w:jc w:val="center"/>
               <w:rPr>
@@ -8212,7 +8455,6 @@
           <w:p>
             <w:pPr>
               <w:widowControl/>
-              <w:spacing w:after="0" w:line="240" w:lineRule="auto"/>
               <w:ind w:firstLine="0"/>
               <w:jc w:val="center"/>
               <w:rPr>
@@ -8229,8 +8471,19 @@
                 <w:sz w:val="20"/>
                 <w:szCs w:val="20"/>
               </w:rPr>
-              <w:t>UI Designer</w:t>
-            </w:r>
+              <w:t xml:space="preserve">UI </w:t>
+            </w:r>
+            <w:proofErr w:type="spellStart"/>
+            <w:r>
+              <w:rPr>
+                <w:rFonts w:ascii="Arial Narrow" w:eastAsia="Arial Narrow" w:hAnsi="Arial Narrow" w:cs="Arial Narrow"/>
+                <w:color w:val="000000"/>
+                <w:sz w:val="20"/>
+                <w:szCs w:val="20"/>
+              </w:rPr>
+              <w:t>Designer</w:t>
+            </w:r>
+            <w:proofErr w:type="spellEnd"/>
           </w:p>
         </w:tc>
         <w:tc>
@@ -8241,7 +8494,6 @@
           <w:p>
             <w:pPr>
               <w:widowControl/>
-              <w:spacing w:after="0" w:line="240" w:lineRule="auto"/>
               <w:ind w:firstLine="0"/>
               <w:jc w:val="center"/>
               <w:rPr>
@@ -8270,7 +8522,6 @@
           <w:p>
             <w:pPr>
               <w:widowControl/>
-              <w:spacing w:after="0" w:line="240" w:lineRule="auto"/>
               <w:ind w:firstLine="0"/>
               <w:jc w:val="center"/>
               <w:rPr>
@@ -8304,7 +8555,6 @@
           <w:p>
             <w:pPr>
               <w:widowControl/>
-              <w:spacing w:after="0" w:line="240" w:lineRule="auto"/>
               <w:ind w:firstLine="0"/>
               <w:jc w:val="center"/>
               <w:rPr>
@@ -8321,8 +8571,39 @@
                 <w:sz w:val="20"/>
                 <w:szCs w:val="20"/>
               </w:rPr>
-              <w:t>Front-End Developer</w:t>
-            </w:r>
+              <w:t>Front-</w:t>
+            </w:r>
+            <w:proofErr w:type="spellStart"/>
+            <w:r>
+              <w:rPr>
+                <w:rFonts w:ascii="Arial Narrow" w:eastAsia="Arial Narrow" w:hAnsi="Arial Narrow" w:cs="Arial Narrow"/>
+                <w:color w:val="000000"/>
+                <w:sz w:val="20"/>
+                <w:szCs w:val="20"/>
+              </w:rPr>
+              <w:t>End</w:t>
+            </w:r>
+            <w:proofErr w:type="spellEnd"/>
+            <w:r>
+              <w:rPr>
+                <w:rFonts w:ascii="Arial Narrow" w:eastAsia="Arial Narrow" w:hAnsi="Arial Narrow" w:cs="Arial Narrow"/>
+                <w:color w:val="000000"/>
+                <w:sz w:val="20"/>
+                <w:szCs w:val="20"/>
+              </w:rPr>
+              <w:t xml:space="preserve"> </w:t>
+            </w:r>
+            <w:proofErr w:type="spellStart"/>
+            <w:r>
+              <w:rPr>
+                <w:rFonts w:ascii="Arial Narrow" w:eastAsia="Arial Narrow" w:hAnsi="Arial Narrow" w:cs="Arial Narrow"/>
+                <w:color w:val="000000"/>
+                <w:sz w:val="20"/>
+                <w:szCs w:val="20"/>
+              </w:rPr>
+              <w:t>Developer</w:t>
+            </w:r>
+            <w:proofErr w:type="spellEnd"/>
           </w:p>
         </w:tc>
         <w:tc>
@@ -8333,7 +8614,6 @@
           <w:p>
             <w:pPr>
               <w:widowControl/>
-              <w:spacing w:after="0" w:line="240" w:lineRule="auto"/>
               <w:ind w:firstLine="0"/>
               <w:jc w:val="center"/>
               <w:rPr>
@@ -8362,7 +8642,6 @@
           <w:p>
             <w:pPr>
               <w:widowControl/>
-              <w:spacing w:after="0" w:line="240" w:lineRule="auto"/>
               <w:ind w:firstLine="0"/>
               <w:jc w:val="center"/>
               <w:rPr>
@@ -8396,7 +8675,6 @@
           <w:p>
             <w:pPr>
               <w:widowControl/>
-              <w:spacing w:after="0" w:line="240" w:lineRule="auto"/>
               <w:ind w:firstLine="0"/>
               <w:jc w:val="center"/>
               <w:rPr>
@@ -8413,8 +8691,39 @@
                 <w:sz w:val="20"/>
                 <w:szCs w:val="20"/>
               </w:rPr>
-              <w:t>Back-End Developer</w:t>
-            </w:r>
+              <w:t>Back-</w:t>
+            </w:r>
+            <w:proofErr w:type="spellStart"/>
+            <w:r>
+              <w:rPr>
+                <w:rFonts w:ascii="Arial Narrow" w:eastAsia="Arial Narrow" w:hAnsi="Arial Narrow" w:cs="Arial Narrow"/>
+                <w:color w:val="000000"/>
+                <w:sz w:val="20"/>
+                <w:szCs w:val="20"/>
+              </w:rPr>
+              <w:t>End</w:t>
+            </w:r>
+            <w:proofErr w:type="spellEnd"/>
+            <w:r>
+              <w:rPr>
+                <w:rFonts w:ascii="Arial Narrow" w:eastAsia="Arial Narrow" w:hAnsi="Arial Narrow" w:cs="Arial Narrow"/>
+                <w:color w:val="000000"/>
+                <w:sz w:val="20"/>
+                <w:szCs w:val="20"/>
+              </w:rPr>
+              <w:t xml:space="preserve"> </w:t>
+            </w:r>
+            <w:proofErr w:type="spellStart"/>
+            <w:r>
+              <w:rPr>
+                <w:rFonts w:ascii="Arial Narrow" w:eastAsia="Arial Narrow" w:hAnsi="Arial Narrow" w:cs="Arial Narrow"/>
+                <w:color w:val="000000"/>
+                <w:sz w:val="20"/>
+                <w:szCs w:val="20"/>
+              </w:rPr>
+              <w:t>Developer</w:t>
+            </w:r>
+            <w:proofErr w:type="spellEnd"/>
           </w:p>
         </w:tc>
         <w:tc>
@@ -8425,7 +8734,6 @@
           <w:p>
             <w:pPr>
               <w:widowControl/>
-              <w:spacing w:after="0" w:line="240" w:lineRule="auto"/>
               <w:ind w:firstLine="0"/>
               <w:jc w:val="center"/>
               <w:rPr>
@@ -8454,7 +8762,6 @@
           <w:p>
             <w:pPr>
               <w:widowControl/>
-              <w:spacing w:after="0" w:line="240" w:lineRule="auto"/>
               <w:ind w:firstLine="0"/>
               <w:jc w:val="center"/>
               <w:rPr>
@@ -8488,7 +8795,6 @@
           <w:p>
             <w:pPr>
               <w:widowControl/>
-              <w:spacing w:after="0" w:line="240" w:lineRule="auto"/>
               <w:ind w:firstLine="0"/>
               <w:jc w:val="center"/>
               <w:rPr>
@@ -8517,7 +8823,6 @@
           <w:p>
             <w:pPr>
               <w:widowControl/>
-              <w:spacing w:after="0" w:line="240" w:lineRule="auto"/>
               <w:ind w:firstLine="0"/>
               <w:jc w:val="center"/>
               <w:rPr>
@@ -8546,7 +8851,6 @@
           <w:p>
             <w:pPr>
               <w:widowControl/>
-              <w:spacing w:after="0" w:line="240" w:lineRule="auto"/>
               <w:ind w:firstLine="0"/>
               <w:jc w:val="center"/>
               <w:rPr>
@@ -8580,7 +8884,6 @@
           <w:p>
             <w:pPr>
               <w:widowControl/>
-              <w:spacing w:after="0" w:line="240" w:lineRule="auto"/>
               <w:ind w:firstLine="0"/>
               <w:jc w:val="center"/>
               <w:rPr>
@@ -8590,15 +8893,37 @@
                 <w:szCs w:val="20"/>
               </w:rPr>
             </w:pPr>
-            <w:r>
-              <w:rPr>
-                <w:rFonts w:ascii="Arial Narrow" w:eastAsia="Arial Narrow" w:hAnsi="Arial Narrow" w:cs="Arial Narrow"/>
-                <w:color w:val="000000"/>
-                <w:sz w:val="20"/>
-                <w:szCs w:val="20"/>
-              </w:rPr>
-              <w:t>DataBase Administrator</w:t>
-            </w:r>
+            <w:proofErr w:type="spellStart"/>
+            <w:r>
+              <w:rPr>
+                <w:rFonts w:ascii="Arial Narrow" w:eastAsia="Arial Narrow" w:hAnsi="Arial Narrow" w:cs="Arial Narrow"/>
+                <w:color w:val="000000"/>
+                <w:sz w:val="20"/>
+                <w:szCs w:val="20"/>
+              </w:rPr>
+              <w:t>DataBase</w:t>
+            </w:r>
+            <w:proofErr w:type="spellEnd"/>
+            <w:r>
+              <w:rPr>
+                <w:rFonts w:ascii="Arial Narrow" w:eastAsia="Arial Narrow" w:hAnsi="Arial Narrow" w:cs="Arial Narrow"/>
+                <w:color w:val="000000"/>
+                <w:sz w:val="20"/>
+                <w:szCs w:val="20"/>
+              </w:rPr>
+              <w:t xml:space="preserve"> </w:t>
+            </w:r>
+            <w:proofErr w:type="spellStart"/>
+            <w:r>
+              <w:rPr>
+                <w:rFonts w:ascii="Arial Narrow" w:eastAsia="Arial Narrow" w:hAnsi="Arial Narrow" w:cs="Arial Narrow"/>
+                <w:color w:val="000000"/>
+                <w:sz w:val="20"/>
+                <w:szCs w:val="20"/>
+              </w:rPr>
+              <w:t>Administrator</w:t>
+            </w:r>
+            <w:proofErr w:type="spellEnd"/>
           </w:p>
         </w:tc>
         <w:tc>
@@ -8609,7 +8934,6 @@
           <w:p>
             <w:pPr>
               <w:widowControl/>
-              <w:spacing w:after="0" w:line="240" w:lineRule="auto"/>
               <w:ind w:firstLine="0"/>
               <w:jc w:val="center"/>
               <w:rPr>
@@ -8638,7 +8962,6 @@
           <w:p>
             <w:pPr>
               <w:widowControl/>
-              <w:spacing w:after="0" w:line="240" w:lineRule="auto"/>
               <w:ind w:firstLine="0"/>
               <w:jc w:val="center"/>
               <w:rPr>
@@ -8672,7 +8995,6 @@
           <w:p>
             <w:pPr>
               <w:widowControl/>
-              <w:spacing w:after="0" w:line="240" w:lineRule="auto"/>
               <w:ind w:firstLine="0"/>
               <w:jc w:val="center"/>
               <w:rPr>
@@ -8701,7 +9023,6 @@
           <w:p>
             <w:pPr>
               <w:widowControl/>
-              <w:spacing w:after="0" w:line="240" w:lineRule="auto"/>
               <w:ind w:firstLine="0"/>
               <w:jc w:val="center"/>
               <w:rPr>
@@ -8730,7 +9051,6 @@
           <w:p>
             <w:pPr>
               <w:widowControl/>
-              <w:spacing w:after="0" w:line="240" w:lineRule="auto"/>
               <w:ind w:firstLine="0"/>
               <w:jc w:val="center"/>
               <w:rPr>
@@ -8993,6 +9313,7 @@
         </w:rPr>
         <w:t xml:space="preserve">Logos y diseños: Lista de imágenes y archivos multimedia para la realización de las campañas y los diseños de sus </w:t>
       </w:r>
+      <w:proofErr w:type="spellStart"/>
       <w:r>
         <w:rPr>
           <w:rFonts w:ascii="Arial" w:eastAsia="Arial" w:hAnsi="Arial" w:cs="Arial"/>
@@ -9000,6 +9321,7 @@
         </w:rPr>
         <w:t>brochure</w:t>
       </w:r>
+      <w:proofErr w:type="spellEnd"/>
       <w:r>
         <w:rPr>
           <w:rFonts w:ascii="Arial" w:eastAsia="Arial" w:hAnsi="Arial" w:cs="Arial"/>
@@ -9018,13 +9340,7 @@
         <w:rPr>
           <w:rFonts w:ascii="Arial" w:eastAsia="Arial" w:hAnsi="Arial" w:cs="Arial"/>
         </w:rPr>
-        <w:t xml:space="preserve">Clientes: Lista con todos </w:t>
-      </w:r>
-      <w:r>
-        <w:rPr>
-          <w:rFonts w:ascii="Arial" w:eastAsia="Arial" w:hAnsi="Arial" w:cs="Arial"/>
-        </w:rPr>
-        <w:t>los clientes que toman de manera regular los tours.</w:t>
+        <w:t>Clientes: Lista con todos los clientes que toman de manera regular los tours.</w:t>
       </w:r>
     </w:p>
     <w:p>
@@ -9115,7 +9431,6 @@
           <w:p>
             <w:pPr>
               <w:widowControl/>
-              <w:spacing w:after="0" w:line="240" w:lineRule="auto"/>
               <w:ind w:firstLine="0"/>
               <w:jc w:val="center"/>
               <w:rPr>
@@ -9147,7 +9462,6 @@
           <w:p>
             <w:pPr>
               <w:widowControl/>
-              <w:spacing w:after="0" w:line="240" w:lineRule="auto"/>
               <w:ind w:firstLine="0"/>
               <w:jc w:val="center"/>
               <w:rPr>
@@ -9179,7 +9493,6 @@
           <w:p>
             <w:pPr>
               <w:widowControl/>
-              <w:spacing w:after="0" w:line="240" w:lineRule="auto"/>
               <w:ind w:firstLine="0"/>
               <w:jc w:val="center"/>
               <w:rPr>
@@ -9215,7 +9528,6 @@
           <w:p>
             <w:pPr>
               <w:widowControl/>
-              <w:spacing w:after="0" w:line="240" w:lineRule="auto"/>
               <w:ind w:firstLine="0"/>
               <w:jc w:val="center"/>
               <w:rPr>
@@ -9244,7 +9556,6 @@
           <w:p>
             <w:pPr>
               <w:widowControl/>
-              <w:spacing w:after="0" w:line="240" w:lineRule="auto"/>
               <w:ind w:firstLine="0"/>
               <w:jc w:val="center"/>
               <w:rPr>
@@ -9273,7 +9584,6 @@
           <w:p>
             <w:pPr>
               <w:widowControl/>
-              <w:spacing w:after="0" w:line="240" w:lineRule="auto"/>
               <w:ind w:firstLine="0"/>
               <w:jc w:val="center"/>
               <w:rPr>
@@ -9307,7 +9617,6 @@
           <w:p>
             <w:pPr>
               <w:widowControl/>
-              <w:spacing w:after="0" w:line="240" w:lineRule="auto"/>
               <w:ind w:firstLine="0"/>
               <w:jc w:val="center"/>
               <w:rPr>
@@ -9336,7 +9645,6 @@
           <w:p>
             <w:pPr>
               <w:widowControl/>
-              <w:spacing w:after="0" w:line="240" w:lineRule="auto"/>
               <w:ind w:firstLine="0"/>
               <w:jc w:val="center"/>
               <w:rPr>
@@ -9365,7 +9673,6 @@
           <w:p>
             <w:pPr>
               <w:widowControl/>
-              <w:spacing w:after="0" w:line="240" w:lineRule="auto"/>
               <w:ind w:firstLine="0"/>
               <w:jc w:val="center"/>
               <w:rPr>
@@ -9399,7 +9706,6 @@
           <w:p>
             <w:pPr>
               <w:widowControl/>
-              <w:spacing w:after="0" w:line="240" w:lineRule="auto"/>
               <w:ind w:firstLine="0"/>
               <w:jc w:val="center"/>
               <w:rPr>
@@ -9428,7 +9734,6 @@
           <w:p>
             <w:pPr>
               <w:widowControl/>
-              <w:spacing w:after="0" w:line="240" w:lineRule="auto"/>
               <w:ind w:firstLine="0"/>
               <w:jc w:val="center"/>
               <w:rPr>
@@ -9457,7 +9762,6 @@
           <w:p>
             <w:pPr>
               <w:widowControl/>
-              <w:spacing w:after="0" w:line="240" w:lineRule="auto"/>
               <w:ind w:firstLine="0"/>
               <w:jc w:val="center"/>
               <w:rPr>
@@ -9527,15 +9831,6 @@
           <w:szCs w:val="28"/>
         </w:rPr>
         <w:br/>
-      </w:r>
-      <w:r>
-        <w:rPr>
-          <w:rFonts w:ascii="Times New Roman" w:eastAsia="Times New Roman" w:hAnsi="Times New Roman" w:cs="Times New Roman"/>
-          <w:b/>
-          <w:color w:val="000000"/>
-          <w:sz w:val="28"/>
-          <w:szCs w:val="28"/>
-        </w:rPr>
         <w:t xml:space="preserve">RECURSOS FINANCIEROS </w:t>
       </w:r>
     </w:p>
@@ -9586,13 +9881,7 @@
         <w:rPr>
           <w:rFonts w:ascii="Arial" w:eastAsia="Arial" w:hAnsi="Arial" w:cs="Arial"/>
         </w:rPr>
-        <w:t>Debido a esto ha adquirido activo</w:t>
-      </w:r>
-      <w:r>
-        <w:rPr>
-          <w:rFonts w:ascii="Arial" w:eastAsia="Arial" w:hAnsi="Arial" w:cs="Arial"/>
-        </w:rPr>
-        <w:t xml:space="preserve">s que tienen un nivel de liquidez que, principalmente provienen de la venta de servicios, ha podido costear actividades para cumplir los objetivos la empresa tiene como actividad económica. </w:t>
+        <w:t xml:space="preserve">Debido a esto ha adquirido activos que tienen un nivel de liquidez que, principalmente provienen de la venta de servicios, ha podido costear actividades para cumplir los objetivos la empresa tiene como actividad económica. </w:t>
       </w:r>
     </w:p>
     <w:p>
@@ -9654,14 +9943,7 @@
           <w:i/>
           <w:color w:val="404040"/>
         </w:rPr>
-        <w:t>Tabla 8: Recursos Finan</w:t>
-      </w:r>
-      <w:r>
-        <w:rPr>
-          <w:i/>
-          <w:color w:val="404040"/>
-        </w:rPr>
-        <w:t>cieros - Presupuesto</w:t>
+        <w:t>Tabla 8: Recursos Financieros - Presupuesto</w:t>
       </w:r>
     </w:p>
     <w:p>
@@ -9686,7 +9968,7 @@
                     <pic:cNvPicPr preferRelativeResize="0"/>
                   </pic:nvPicPr>
                   <pic:blipFill>
-                    <a:blip r:embed="rId15"/>
+                    <a:blip r:embed="rId16"/>
                     <a:srcRect/>
                     <a:stretch>
                       <a:fillRect/>
@@ -9804,13 +10086,35 @@
         <w:rPr>
           <w:rFonts w:ascii="Arial" w:eastAsia="Arial" w:hAnsi="Arial" w:cs="Arial"/>
         </w:rPr>
-        <w:t>Como se pudo ver el grafico de VAN y TIR los años 2020, 2021 y 2022 los ingresos se redujeron por falta de demanda de turistas, la empresa se benefició de la ayuda que ofrecía el gobierno a las Mypes en primer trimestre del 2022 con el programa ProInnóvat</w:t>
+        <w:t xml:space="preserve">Como se pudo ver el grafico de VAN y TIR los años 2020, 2021 y 2022 los ingresos se redujeron por falta de demanda de turistas, la empresa se benefició de la ayuda que ofrecía el gobierno a las </w:t>
       </w:r>
+      <w:proofErr w:type="spellStart"/>
       <w:r>
         <w:rPr>
           <w:rFonts w:ascii="Arial" w:eastAsia="Arial" w:hAnsi="Arial" w:cs="Arial"/>
         </w:rPr>
-        <w:t xml:space="preserve">e. </w:t>
+        <w:t>Mypes</w:t>
+      </w:r>
+      <w:proofErr w:type="spellEnd"/>
+      <w:r>
+        <w:rPr>
+          <w:rFonts w:ascii="Arial" w:eastAsia="Arial" w:hAnsi="Arial" w:cs="Arial"/>
+        </w:rPr>
+        <w:t xml:space="preserve"> en primer trimestre del 2022 con el programa </w:t>
+      </w:r>
+      <w:proofErr w:type="spellStart"/>
+      <w:r>
+        <w:rPr>
+          <w:rFonts w:ascii="Arial" w:eastAsia="Arial" w:hAnsi="Arial" w:cs="Arial"/>
+        </w:rPr>
+        <w:t>ProInnóvate</w:t>
+      </w:r>
+      <w:proofErr w:type="spellEnd"/>
+      <w:r>
+        <w:rPr>
+          <w:rFonts w:ascii="Arial" w:eastAsia="Arial" w:hAnsi="Arial" w:cs="Arial"/>
+        </w:rPr>
+        <w:t xml:space="preserve">. </w:t>
       </w:r>
     </w:p>
     <w:p>
@@ -9939,19 +10243,21 @@
         <w:rPr>
           <w:rFonts w:ascii="Arial" w:eastAsia="Arial" w:hAnsi="Arial" w:cs="Arial"/>
         </w:rPr>
-        <w:t>El turista del año 2023 no tiene nada que ver con el de a</w:t>
+        <w:t xml:space="preserve">El turista del año 2023 no tiene nada que ver con el de años atrás. El nuevo consumidor le gusta la información personalizada y que le aporte valor. Ahora no solo investiga en Google o Bing, sino apuesta también por el uso de las redes sociales como Facebook, Instagram, Twitter y ahora con mucha más participación en el mercado la red social china </w:t>
       </w:r>
+      <w:proofErr w:type="spellStart"/>
       <w:r>
         <w:rPr>
           <w:rFonts w:ascii="Arial" w:eastAsia="Arial" w:hAnsi="Arial" w:cs="Arial"/>
         </w:rPr>
-        <w:t>ños atrás. El nuevo consumidor le gusta la información personalizada y que le aporte valor. Ahora no solo investiga en Google o Bing, sino apuesta también por el uso de las redes sociales como Facebook, Instagram, Twitter y ahora con mucha más participació</w:t>
+        <w:t>Tiktok</w:t>
       </w:r>
+      <w:proofErr w:type="spellEnd"/>
       <w:r>
         <w:rPr>
           <w:rFonts w:ascii="Arial" w:eastAsia="Arial" w:hAnsi="Arial" w:cs="Arial"/>
         </w:rPr>
-        <w:t>n en el mercado la red social china Tiktok.</w:t>
+        <w:t>.</w:t>
       </w:r>
     </w:p>
     <w:p>
@@ -9966,7 +10272,21 @@
         <w:rPr>
           <w:rFonts w:ascii="Arial" w:eastAsia="Arial" w:hAnsi="Arial" w:cs="Arial"/>
         </w:rPr>
-        <w:t>El turista ahora es omnicanal y antes de reservar algún tour va a ver varias opciones y a conocer las opiniones de los consumidores.</w:t>
+        <w:t xml:space="preserve">El turista ahora es </w:t>
+      </w:r>
+      <w:proofErr w:type="spellStart"/>
+      <w:r>
+        <w:rPr>
+          <w:rFonts w:ascii="Arial" w:eastAsia="Arial" w:hAnsi="Arial" w:cs="Arial"/>
+        </w:rPr>
+        <w:t>omnicanal</w:t>
+      </w:r>
+      <w:proofErr w:type="spellEnd"/>
+      <w:r>
+        <w:rPr>
+          <w:rFonts w:ascii="Arial" w:eastAsia="Arial" w:hAnsi="Arial" w:cs="Arial"/>
+        </w:rPr>
+        <w:t xml:space="preserve"> y antes de reservar algún tour va a ver varias opciones y a conocer las opiniones de los consumidores.</w:t>
       </w:r>
     </w:p>
     <w:p>
@@ -10046,7 +10366,6 @@
           <w:p>
             <w:pPr>
               <w:widowControl/>
-              <w:spacing w:after="0" w:line="240" w:lineRule="auto"/>
               <w:ind w:firstLine="0"/>
               <w:jc w:val="center"/>
               <w:rPr>
@@ -10078,7 +10397,6 @@
           <w:p>
             <w:pPr>
               <w:widowControl/>
-              <w:spacing w:after="0" w:line="240" w:lineRule="auto"/>
               <w:ind w:firstLine="0"/>
               <w:jc w:val="center"/>
               <w:rPr>
@@ -10110,7 +10428,6 @@
           <w:p>
             <w:pPr>
               <w:widowControl/>
-              <w:spacing w:after="0" w:line="240" w:lineRule="auto"/>
               <w:ind w:firstLine="0"/>
               <w:jc w:val="center"/>
               <w:rPr>
@@ -10146,7 +10463,6 @@
           <w:p>
             <w:pPr>
               <w:widowControl/>
-              <w:spacing w:after="0" w:line="240" w:lineRule="auto"/>
               <w:ind w:firstLine="0"/>
               <w:jc w:val="center"/>
               <w:rPr>
@@ -10175,7 +10491,6 @@
           <w:p>
             <w:pPr>
               <w:widowControl/>
-              <w:spacing w:after="0" w:line="240" w:lineRule="auto"/>
               <w:ind w:firstLine="0"/>
               <w:jc w:val="center"/>
               <w:rPr>
@@ -10204,7 +10519,6 @@
           <w:p>
             <w:pPr>
               <w:widowControl/>
-              <w:spacing w:after="0" w:line="240" w:lineRule="auto"/>
               <w:ind w:firstLine="0"/>
               <w:jc w:val="center"/>
               <w:rPr>
@@ -10238,7 +10552,6 @@
           <w:p>
             <w:pPr>
               <w:widowControl/>
-              <w:spacing w:after="0" w:line="240" w:lineRule="auto"/>
               <w:ind w:firstLine="0"/>
               <w:jc w:val="center"/>
               <w:rPr>
@@ -10255,8 +10568,19 @@
                 <w:sz w:val="20"/>
                 <w:szCs w:val="20"/>
               </w:rPr>
-              <w:t>Transmisión de Streaming</w:t>
-            </w:r>
+              <w:t xml:space="preserve">Transmisión de </w:t>
+            </w:r>
+            <w:proofErr w:type="spellStart"/>
+            <w:r>
+              <w:rPr>
+                <w:rFonts w:ascii="Arial Narrow" w:eastAsia="Arial Narrow" w:hAnsi="Arial Narrow" w:cs="Arial Narrow"/>
+                <w:color w:val="000000"/>
+                <w:sz w:val="20"/>
+                <w:szCs w:val="20"/>
+              </w:rPr>
+              <w:t>Streaming</w:t>
+            </w:r>
+            <w:proofErr w:type="spellEnd"/>
           </w:p>
         </w:tc>
         <w:tc>
@@ -10267,7 +10591,6 @@
           <w:p>
             <w:pPr>
               <w:widowControl/>
-              <w:spacing w:after="0" w:line="240" w:lineRule="auto"/>
               <w:ind w:firstLine="0"/>
               <w:jc w:val="center"/>
               <w:rPr>
@@ -10296,7 +10619,6 @@
           <w:p>
             <w:pPr>
               <w:widowControl/>
-              <w:spacing w:after="0" w:line="240" w:lineRule="auto"/>
               <w:ind w:firstLine="0"/>
               <w:jc w:val="center"/>
               <w:rPr>
@@ -10330,7 +10652,6 @@
           <w:p>
             <w:pPr>
               <w:widowControl/>
-              <w:spacing w:after="0" w:line="240" w:lineRule="auto"/>
               <w:ind w:firstLine="0"/>
               <w:jc w:val="center"/>
               <w:rPr>
@@ -10359,7 +10680,6 @@
           <w:p>
             <w:pPr>
               <w:widowControl/>
-              <w:spacing w:after="0" w:line="240" w:lineRule="auto"/>
               <w:ind w:firstLine="0"/>
               <w:jc w:val="center"/>
               <w:rPr>
@@ -10376,16 +10696,7 @@
                 <w:sz w:val="20"/>
                 <w:szCs w:val="20"/>
               </w:rPr>
-              <w:t>Marketing realizado a través de dispositivos móviles, como los teléfonos m</w:t>
-            </w:r>
-            <w:r>
-              <w:rPr>
-                <w:rFonts w:ascii="Arial Narrow" w:eastAsia="Arial Narrow" w:hAnsi="Arial Narrow" w:cs="Arial Narrow"/>
-                <w:color w:val="000000"/>
-                <w:sz w:val="20"/>
-                <w:szCs w:val="20"/>
-              </w:rPr>
-              <w:t>óviles.</w:t>
+              <w:t>Marketing realizado a través de dispositivos móviles, como los teléfonos móviles.</w:t>
             </w:r>
           </w:p>
         </w:tc>
@@ -10397,7 +10708,6 @@
           <w:p>
             <w:pPr>
               <w:widowControl/>
-              <w:spacing w:after="0" w:line="240" w:lineRule="auto"/>
               <w:ind w:firstLine="0"/>
               <w:jc w:val="center"/>
               <w:rPr>
@@ -10431,7 +10741,6 @@
           <w:p>
             <w:pPr>
               <w:widowControl/>
-              <w:spacing w:after="0" w:line="240" w:lineRule="auto"/>
               <w:ind w:firstLine="0"/>
               <w:jc w:val="center"/>
               <w:rPr>
@@ -10460,7 +10769,6 @@
           <w:p>
             <w:pPr>
               <w:widowControl/>
-              <w:spacing w:after="0" w:line="240" w:lineRule="auto"/>
               <w:ind w:firstLine="0"/>
               <w:jc w:val="center"/>
               <w:rPr>
@@ -10489,7 +10797,6 @@
           <w:p>
             <w:pPr>
               <w:widowControl/>
-              <w:spacing w:after="0" w:line="240" w:lineRule="auto"/>
               <w:ind w:firstLine="0"/>
               <w:jc w:val="center"/>
               <w:rPr>
@@ -10523,7 +10830,6 @@
           <w:p>
             <w:pPr>
               <w:widowControl/>
-              <w:spacing w:after="0" w:line="240" w:lineRule="auto"/>
               <w:ind w:firstLine="0"/>
               <w:jc w:val="center"/>
               <w:rPr>
@@ -10552,7 +10858,6 @@
           <w:p>
             <w:pPr>
               <w:widowControl/>
-              <w:spacing w:after="0" w:line="240" w:lineRule="auto"/>
               <w:ind w:firstLine="0"/>
               <w:jc w:val="center"/>
               <w:rPr>
@@ -10581,7 +10886,6 @@
           <w:p>
             <w:pPr>
               <w:widowControl/>
-              <w:spacing w:after="0" w:line="240" w:lineRule="auto"/>
               <w:ind w:firstLine="0"/>
               <w:jc w:val="center"/>
               <w:rPr>
@@ -10615,7 +10919,6 @@
           <w:p>
             <w:pPr>
               <w:widowControl/>
-              <w:spacing w:after="0" w:line="240" w:lineRule="auto"/>
               <w:ind w:firstLine="0"/>
               <w:jc w:val="center"/>
               <w:rPr>
@@ -10644,7 +10947,6 @@
           <w:p>
             <w:pPr>
               <w:widowControl/>
-              <w:spacing w:after="0" w:line="240" w:lineRule="auto"/>
               <w:ind w:firstLine="0"/>
               <w:jc w:val="center"/>
               <w:rPr>
@@ -10673,7 +10975,6 @@
           <w:p>
             <w:pPr>
               <w:widowControl/>
-              <w:spacing w:after="0" w:line="240" w:lineRule="auto"/>
               <w:ind w:firstLine="0"/>
               <w:jc w:val="center"/>
               <w:rPr>
@@ -10749,19 +11050,7 @@
         <w:rPr>
           <w:rFonts w:ascii="Arial" w:eastAsia="Arial" w:hAnsi="Arial" w:cs="Arial"/>
         </w:rPr>
-        <w:t>Como se comentó al inicio, el objetiv</w:t>
-      </w:r>
-      <w:r>
-        <w:rPr>
-          <w:rFonts w:ascii="Arial" w:eastAsia="Arial" w:hAnsi="Arial" w:cs="Arial"/>
-        </w:rPr>
-        <w:t>o de este proyecto era el desarrollo de un sistema web para reservas turísticas y de esa manera poder mejorar el tiempo de en la realización de reservas, que hasta ese momento se contaba con un sistema básico para dicha gestión. Ese objetivo se considera a</w:t>
-      </w:r>
-      <w:r>
-        <w:rPr>
-          <w:rFonts w:ascii="Arial" w:eastAsia="Arial" w:hAnsi="Arial" w:cs="Arial"/>
-        </w:rPr>
-        <w:t>lcanzado debido a que el sistema desarrollado supone una mejora con respecto a lo que se contaba inicialmente.</w:t>
+        <w:t>Como se comentó al inicio, el objetivo de este proyecto era el desarrollo de un sistema web para reservas turísticas y de esa manera poder mejorar el tiempo de en la realización de reservas, que hasta ese momento se contaba con un sistema básico para dicha gestión. Ese objetivo se considera alcanzado debido a que el sistema desarrollado supone una mejora con respecto a lo que se contaba inicialmente.</w:t>
       </w:r>
     </w:p>
     <w:p>
@@ -10777,13 +11066,7 @@
         <w:rPr>
           <w:rFonts w:ascii="Arial" w:eastAsia="Arial" w:hAnsi="Arial" w:cs="Arial"/>
         </w:rPr>
-        <w:t>Esto último, nos lleva a la conclusión de que un buen sistema de reservas no solo beneficia a usuarios directos e indirectos, sino que sostiene a</w:t>
-      </w:r>
-      <w:r>
-        <w:rPr>
-          <w:rFonts w:ascii="Arial" w:eastAsia="Arial" w:hAnsi="Arial" w:cs="Arial"/>
-        </w:rPr>
-        <w:t xml:space="preserve"> una empresa en actividad principal; es por ello por lo que, al desarrollar este proyecto, buscamos un proceso eficaz para el desarrollo de servicios y reservas turísticas.</w:t>
+        <w:t>Esto último, nos lleva a la conclusión de que un buen sistema de reservas no solo beneficia a usuarios directos e indirectos, sino que sostiene a una empresa en actividad principal; es por ello por lo que, al desarrollar este proyecto, buscamos un proceso eficaz para el desarrollo de servicios y reservas turísticas.</w:t>
       </w:r>
     </w:p>
     <w:sectPr>
@@ -10797,7 +11080,7 @@
 </file>
 
 <file path=word/numbering.xml><?xml version="1.0" encoding="utf-8"?>
-<w:numbering xmlns:wpc="http://schemas.microsoft.com/office/word/2010/wordprocessingCanvas" xmlns:cx="http://schemas.microsoft.com/office/drawing/2014/chartex" xmlns:cx1="http://schemas.microsoft.com/office/drawing/2015/9/8/chartex" xmlns:cx2="http://schemas.microsoft.com/office/drawing/2015/10/21/chartex" xmlns:cx3="http://schemas.microsoft.com/office/drawing/2016/5/9/chartex" xmlns:cx4="http://schemas.microsoft.com/office/drawing/2016/5/10/chartex" xmlns:cx5="http://schemas.microsoft.com/office/drawing/2016/5/11/chartex" xmlns:cx6="http://schemas.microsoft.com/office/drawing/2016/5/12/chartex" xmlns:cx7="http://schemas.microsoft.com/office/drawing/2016/5/13/chartex" xmlns:cx8="http://schemas.microsoft.com/office/drawing/2016/5/14/chartex" xmlns:mc="http://schemas.openxmlformats.org/markup-compatibility/2006" xmlns:aink="http://schemas.microsoft.com/office/drawing/2016/ink" xmlns:am3d="http://schemas.microsoft.com/office/drawing/2017/model3d" xmlns:o="urn:schemas-microsoft-com:office:office" xmlns:r="http://schemas.openxmlformats.org/officeDocument/2006/relationships" xmlns:m="http://schemas.openxmlformats.org/officeDocument/2006/math" xmlns:v="urn:schemas-microsoft-com:vml" xmlns:wp14="http://schemas.microsoft.com/office/word/2010/wordprocessingDrawing" xmlns:wp="http://schemas.openxmlformats.org/drawingml/2006/wordprocessingDrawing" xmlns:w10="urn:schemas-microsoft-com:office:word" xmlns:w="http://schemas.openxmlformats.org/wordprocessingml/2006/main" xmlns:w14="http://schemas.microsoft.com/office/word/2010/wordml" xmlns:w15="http://schemas.microsoft.com/office/word/2012/wordml" xmlns:w16cex="http://schemas.microsoft.com/office/word/2018/wordml/cex" xmlns:w16cid="http://schemas.microsoft.com/office/word/2016/wordml/cid" xmlns:w16="http://schemas.microsoft.com/office/word/2018/wordml" xmlns:w16sdtdh="http://schemas.microsoft.com/office/word/2020/wordml/sdtdatahash" xmlns:w16se="http://schemas.microsoft.com/office/word/2015/wordml/symex" xmlns:wpg="http://schemas.microsoft.com/office/word/2010/wordprocessingGroup" xmlns:wpi="http://schemas.microsoft.com/office/word/2010/wordprocessingInk" xmlns:wne="http://schemas.microsoft.com/office/word/2006/wordml" xmlns:wps="http://schemas.microsoft.com/office/word/2010/wordprocessingShape" mc:Ignorable="w14 w15 w16se w16cid w16 w16cex w16sdtdh wp14">
+<w:numbering xmlns:wpc="http://schemas.microsoft.com/office/word/2010/wordprocessingCanvas" xmlns:cx="http://schemas.microsoft.com/office/drawing/2014/chartex" xmlns:cx1="http://schemas.microsoft.com/office/drawing/2015/9/8/chartex" xmlns:cx2="http://schemas.microsoft.com/office/drawing/2015/10/21/chartex" xmlns:cx3="http://schemas.microsoft.com/office/drawing/2016/5/9/chartex" xmlns:cx4="http://schemas.microsoft.com/office/drawing/2016/5/10/chartex" xmlns:cx5="http://schemas.microsoft.com/office/drawing/2016/5/11/chartex" xmlns:cx6="http://schemas.microsoft.com/office/drawing/2016/5/12/chartex" xmlns:cx7="http://schemas.microsoft.com/office/drawing/2016/5/13/chartex" xmlns:cx8="http://schemas.microsoft.com/office/drawing/2016/5/14/chartex" xmlns:mc="http://schemas.openxmlformats.org/markup-compatibility/2006" xmlns:aink="http://schemas.microsoft.com/office/drawing/2016/ink" xmlns:am3d="http://schemas.microsoft.com/office/drawing/2017/model3d" xmlns:o="urn:schemas-microsoft-com:office:office" xmlns:oel="http://schemas.microsoft.com/office/2019/extlst" xmlns:r="http://schemas.openxmlformats.org/officeDocument/2006/relationships" xmlns:m="http://schemas.openxmlformats.org/officeDocument/2006/math" xmlns:v="urn:schemas-microsoft-com:vml" xmlns:wp14="http://schemas.microsoft.com/office/word/2010/wordprocessingDrawing" xmlns:wp="http://schemas.openxmlformats.org/drawingml/2006/wordprocessingDrawing" xmlns:w10="urn:schemas-microsoft-com:office:word" xmlns:w="http://schemas.openxmlformats.org/wordprocessingml/2006/main" xmlns:w14="http://schemas.microsoft.com/office/word/2010/wordml" xmlns:w15="http://schemas.microsoft.com/office/word/2012/wordml" xmlns:w16cex="http://schemas.microsoft.com/office/word/2018/wordml/cex" xmlns:w16cid="http://schemas.microsoft.com/office/word/2016/wordml/cid" xmlns:w16="http://schemas.microsoft.com/office/word/2018/wordml" xmlns:w16sdtdh="http://schemas.microsoft.com/office/word/2020/wordml/sdtdatahash" xmlns:w16se="http://schemas.microsoft.com/office/word/2015/wordml/symex" xmlns:wpg="http://schemas.microsoft.com/office/word/2010/wordprocessingGroup" xmlns:wpi="http://schemas.microsoft.com/office/word/2010/wordprocessingInk" xmlns:wne="http://schemas.microsoft.com/office/word/2006/wordml" xmlns:wps="http://schemas.microsoft.com/office/word/2010/wordprocessingShape" mc:Ignorable="w14 w15 w16se w16cid w16 w16cex w16sdtdh wp14">
   <w:abstractNum w:abstractNumId="0" w15:restartNumberingAfterBreak="0">
     <w:nsid w:val="29DE6831"/>
     <w:multiLevelType w:val="multilevel"/>
@@ -11222,16 +11505,16 @@
       </w:pPr>
     </w:lvl>
   </w:abstractNum>
-  <w:num w:numId="1">
+  <w:num w:numId="1" w16cid:durableId="982657518">
     <w:abstractNumId w:val="3"/>
   </w:num>
-  <w:num w:numId="2">
+  <w:num w:numId="2" w16cid:durableId="1165434685">
     <w:abstractNumId w:val="1"/>
   </w:num>
-  <w:num w:numId="3">
+  <w:num w:numId="3" w16cid:durableId="333343739">
     <w:abstractNumId w:val="2"/>
   </w:num>
-  <w:num w:numId="4">
+  <w:num w:numId="4" w16cid:durableId="318311037">
     <w:abstractNumId w:val="0"/>
   </w:num>
 </w:numbering>
@@ -12248,9 +12531,7 @@
       <w:tblStyleRowBandSize w:val="1"/>
       <w:tblStyleColBandSize w:val="1"/>
       <w:tblCellMar>
-        <w:top w:w="0" w:type="dxa"/>
         <w:left w:w="108" w:type="dxa"/>
-        <w:bottom w:w="0" w:type="dxa"/>
         <w:right w:w="108" w:type="dxa"/>
       </w:tblCellMar>
     </w:tblPr>
@@ -12264,9 +12545,7 @@
       <w:tblStyleRowBandSize w:val="1"/>
       <w:tblStyleColBandSize w:val="1"/>
       <w:tblCellMar>
-        <w:top w:w="0" w:type="dxa"/>
         <w:left w:w="108" w:type="dxa"/>
-        <w:bottom w:w="0" w:type="dxa"/>
         <w:right w:w="108" w:type="dxa"/>
       </w:tblCellMar>
     </w:tblPr>
@@ -12280,9 +12559,7 @@
       <w:tblStyleRowBandSize w:val="1"/>
       <w:tblStyleColBandSize w:val="1"/>
       <w:tblCellMar>
-        <w:top w:w="0" w:type="dxa"/>
         <w:left w:w="108" w:type="dxa"/>
-        <w:bottom w:w="0" w:type="dxa"/>
         <w:right w:w="108" w:type="dxa"/>
       </w:tblCellMar>
     </w:tblPr>
@@ -12296,9 +12573,7 @@
       <w:tblStyleRowBandSize w:val="1"/>
       <w:tblStyleColBandSize w:val="1"/>
       <w:tblCellMar>
-        <w:top w:w="0" w:type="dxa"/>
         <w:left w:w="108" w:type="dxa"/>
-        <w:bottom w:w="0" w:type="dxa"/>
         <w:right w:w="108" w:type="dxa"/>
       </w:tblCellMar>
     </w:tblPr>
@@ -12312,9 +12587,7 @@
       <w:tblStyleRowBandSize w:val="1"/>
       <w:tblStyleColBandSize w:val="1"/>
       <w:tblCellMar>
-        <w:top w:w="0" w:type="dxa"/>
         <w:left w:w="108" w:type="dxa"/>
-        <w:bottom w:w="0" w:type="dxa"/>
         <w:right w:w="108" w:type="dxa"/>
       </w:tblCellMar>
     </w:tblPr>
@@ -12328,9 +12601,7 @@
       <w:tblStyleRowBandSize w:val="1"/>
       <w:tblStyleColBandSize w:val="1"/>
       <w:tblCellMar>
-        <w:top w:w="0" w:type="dxa"/>
         <w:left w:w="108" w:type="dxa"/>
-        <w:bottom w:w="0" w:type="dxa"/>
         <w:right w:w="108" w:type="dxa"/>
       </w:tblCellMar>
     </w:tblPr>
@@ -12344,9 +12615,7 @@
       <w:tblStyleRowBandSize w:val="1"/>
       <w:tblStyleColBandSize w:val="1"/>
       <w:tblCellMar>
-        <w:top w:w="0" w:type="dxa"/>
         <w:left w:w="108" w:type="dxa"/>
-        <w:bottom w:w="0" w:type="dxa"/>
         <w:right w:w="108" w:type="dxa"/>
       </w:tblCellMar>
     </w:tblPr>
@@ -12360,9 +12629,7 @@
       <w:tblStyleRowBandSize w:val="1"/>
       <w:tblStyleColBandSize w:val="1"/>
       <w:tblCellMar>
-        <w:top w:w="0" w:type="dxa"/>
         <w:left w:w="108" w:type="dxa"/>
-        <w:bottom w:w="0" w:type="dxa"/>
         <w:right w:w="108" w:type="dxa"/>
       </w:tblCellMar>
     </w:tblPr>
@@ -12376,9 +12643,7 @@
       <w:tblStyleRowBandSize w:val="1"/>
       <w:tblStyleColBandSize w:val="1"/>
       <w:tblCellMar>
-        <w:top w:w="0" w:type="dxa"/>
         <w:left w:w="108" w:type="dxa"/>
-        <w:bottom w:w="0" w:type="dxa"/>
         <w:right w:w="108" w:type="dxa"/>
       </w:tblCellMar>
     </w:tblPr>

</xml_diff>